<commit_message>
minor adjustments in API documentation
</commit_message>
<xml_diff>
--- a/Milestones/Milestone4-RouteHandler&API.docx
+++ b/Milestones/Milestone4-RouteHandler&API.docx
@@ -157,7 +157,13 @@
         <w:t xml:space="preserve">: </w:t>
       </w:r>
       <w:r>
-        <w:t>query and return for gallery summary statistics</w:t>
+        <w:t>query and return for gallery</w:t>
+      </w:r>
+      <w:r>
+        <w:t>’s</w:t>
+      </w:r>
+      <w:r>
+        <w:t xml:space="preserve"> summary statistics</w:t>
       </w:r>
     </w:p>
     <w:p/>
@@ -290,7 +296,7 @@
         <w:tblLook w:val="04A0" w:firstRow="1" w:lastRow="0" w:firstColumn="1" w:lastColumn="0" w:noHBand="0" w:noVBand="1"/>
       </w:tblPr>
       <w:tblGrid>
-        <w:gridCol w:w="6941"/>
+        <w:gridCol w:w="6658"/>
       </w:tblGrid>
       <w:tr>
         <w:trPr>
@@ -298,7 +304,7 @@
         </w:trPr>
         <w:tc>
           <w:tcPr>
-            <w:tcW w:w="6941" w:type="dxa"/>
+            <w:tcW w:w="6658" w:type="dxa"/>
           </w:tcPr>
           <w:p>
             <w:pPr>
@@ -332,7 +338,16 @@
                 <w:sz w:val="20"/>
                 <w:szCs w:val="20"/>
               </w:rPr>
-              <w:t>: (string of welcoming message),</w:t>
+              <w:t xml:space="preserve">: </w:t>
+            </w:r>
+            <w:r>
+              <w:rPr>
+                <w:rFonts w:ascii="Consolas" w:hAnsi="Consolas" w:cs="Consolas"/>
+                <w:sz w:val="20"/>
+                <w:szCs w:val="20"/>
+                <w:shd w:val="clear" w:color="auto" w:fill="FFF2CC" w:themeFill="accent4" w:themeFillTint="33"/>
+              </w:rPr>
+              <w:t>(string of welcoming message),</w:t>
             </w:r>
           </w:p>
           <w:p>
@@ -374,6 +389,7 @@
           </w:p>
           <w:p>
             <w:pPr>
+              <w:shd w:val="clear" w:color="auto" w:fill="FFF2CC" w:themeFill="accent4" w:themeFillTint="33"/>
               <w:ind w:left="720"/>
               <w:rPr>
                 <w:rFonts w:ascii="Consolas" w:hAnsi="Consolas" w:cs="Consolas"/>
@@ -392,6 +408,7 @@
           </w:p>
           <w:p>
             <w:pPr>
+              <w:shd w:val="clear" w:color="auto" w:fill="FFF2CC" w:themeFill="accent4" w:themeFillTint="33"/>
               <w:ind w:left="720"/>
               <w:rPr>
                 <w:rFonts w:ascii="Consolas" w:hAnsi="Consolas" w:cs="Consolas"/>
@@ -410,6 +427,7 @@
           </w:p>
           <w:p>
             <w:pPr>
+              <w:shd w:val="clear" w:color="auto" w:fill="FFF2CC" w:themeFill="accent4" w:themeFillTint="33"/>
               <w:ind w:left="720"/>
               <w:rPr>
                 <w:rFonts w:ascii="Consolas" w:hAnsi="Consolas" w:cs="Consolas"/>
@@ -782,6 +800,7 @@
           </w:p>
           <w:p>
             <w:pPr>
+              <w:shd w:val="clear" w:color="auto" w:fill="FFF2CC" w:themeFill="accent4" w:themeFillTint="33"/>
               <w:ind w:firstLine="720"/>
               <w:rPr>
                 <w:rFonts w:ascii="Consolas" w:hAnsi="Consolas" w:cs="Consolas"/>
@@ -832,6 +851,7 @@
           </w:p>
           <w:p>
             <w:pPr>
+              <w:shd w:val="clear" w:color="auto" w:fill="FFF2CC" w:themeFill="accent4" w:themeFillTint="33"/>
               <w:ind w:firstLine="720"/>
               <w:rPr>
                 <w:rFonts w:ascii="Consolas" w:hAnsi="Consolas" w:cs="Consolas"/>
@@ -866,6 +886,7 @@
           </w:p>
           <w:p>
             <w:pPr>
+              <w:shd w:val="clear" w:color="auto" w:fill="FFF2CC" w:themeFill="accent4" w:themeFillTint="33"/>
               <w:ind w:firstLine="720"/>
               <w:rPr>
                 <w:rFonts w:ascii="Consolas" w:hAnsi="Consolas" w:cs="Consolas"/>
@@ -900,6 +921,7 @@
           </w:p>
           <w:p>
             <w:pPr>
+              <w:shd w:val="clear" w:color="auto" w:fill="FFF2CC" w:themeFill="accent4" w:themeFillTint="33"/>
               <w:ind w:firstLine="720"/>
               <w:rPr>
                 <w:rFonts w:ascii="Consolas" w:hAnsi="Consolas" w:cs="Consolas"/>
@@ -934,6 +956,7 @@
           </w:p>
           <w:p>
             <w:pPr>
+              <w:shd w:val="clear" w:color="auto" w:fill="FFF2CC" w:themeFill="accent4" w:themeFillTint="33"/>
               <w:ind w:firstLine="720"/>
               <w:rPr>
                 <w:rFonts w:ascii="Consolas" w:hAnsi="Consolas" w:cs="Consolas"/>
@@ -968,6 +991,7 @@
           </w:p>
           <w:p>
             <w:pPr>
+              <w:shd w:val="clear" w:color="auto" w:fill="FFF2CC" w:themeFill="accent4" w:themeFillTint="33"/>
               <w:ind w:firstLine="720"/>
               <w:rPr>
                 <w:rFonts w:ascii="Consolas" w:hAnsi="Consolas" w:cs="Consolas"/>
@@ -1002,6 +1026,7 @@
           </w:p>
           <w:p>
             <w:pPr>
+              <w:shd w:val="clear" w:color="auto" w:fill="FFF2CC" w:themeFill="accent4" w:themeFillTint="33"/>
               <w:ind w:firstLine="720"/>
               <w:rPr>
                 <w:rFonts w:ascii="Consolas" w:hAnsi="Consolas" w:cs="Consolas"/>
@@ -1036,6 +1061,7 @@
           </w:p>
           <w:p>
             <w:pPr>
+              <w:shd w:val="clear" w:color="auto" w:fill="FFF2CC" w:themeFill="accent4" w:themeFillTint="33"/>
               <w:ind w:firstLine="720"/>
               <w:rPr>
                 <w:rFonts w:ascii="Consolas" w:hAnsi="Consolas" w:cs="Consolas"/>
@@ -1070,6 +1096,7 @@
           </w:p>
           <w:p>
             <w:pPr>
+              <w:shd w:val="clear" w:color="auto" w:fill="FFF2CC" w:themeFill="accent4" w:themeFillTint="33"/>
               <w:ind w:firstLine="720"/>
               <w:rPr>
                 <w:rFonts w:ascii="Consolas" w:hAnsi="Consolas" w:cs="Consolas"/>
@@ -1166,6 +1193,7 @@
           </w:p>
           <w:p>
             <w:pPr>
+              <w:shd w:val="clear" w:color="auto" w:fill="FFF2CC" w:themeFill="accent4" w:themeFillTint="33"/>
               <w:ind w:firstLine="720"/>
               <w:rPr>
                 <w:rFonts w:ascii="Consolas" w:hAnsi="Consolas" w:cs="Consolas"/>
@@ -1216,6 +1244,7 @@
           </w:p>
           <w:p>
             <w:pPr>
+              <w:shd w:val="clear" w:color="auto" w:fill="FFF2CC" w:themeFill="accent4" w:themeFillTint="33"/>
               <w:ind w:firstLine="720"/>
               <w:rPr>
                 <w:rFonts w:ascii="Consolas" w:hAnsi="Consolas" w:cs="Consolas"/>
@@ -1250,6 +1279,7 @@
           </w:p>
           <w:p>
             <w:pPr>
+              <w:shd w:val="clear" w:color="auto" w:fill="FFF2CC" w:themeFill="accent4" w:themeFillTint="33"/>
               <w:ind w:firstLine="720"/>
               <w:rPr>
                 <w:rFonts w:ascii="Consolas" w:hAnsi="Consolas" w:cs="Consolas"/>
@@ -1284,6 +1314,7 @@
           </w:p>
           <w:p>
             <w:pPr>
+              <w:shd w:val="clear" w:color="auto" w:fill="FFF2CC" w:themeFill="accent4" w:themeFillTint="33"/>
               <w:ind w:firstLine="720"/>
               <w:rPr>
                 <w:rFonts w:ascii="Consolas" w:hAnsi="Consolas" w:cs="Consolas"/>
@@ -1462,6 +1493,7 @@
           </w:p>
           <w:p>
             <w:pPr>
+              <w:shd w:val="clear" w:color="auto" w:fill="FFF2CC" w:themeFill="accent4" w:themeFillTint="33"/>
               <w:ind w:firstLine="720"/>
               <w:rPr>
                 <w:rFonts w:ascii="Consolas" w:hAnsi="Consolas" w:cs="Consolas"/>
@@ -1907,21 +1939,15 @@
         <w:t>Description</w:t>
       </w:r>
       <w:r>
-        <w:t>:</w:t>
+        <w:t>: r</w:t>
+      </w:r>
+      <w:r>
+        <w:t>ecommand</w:t>
       </w:r>
       <w:r>
         <w:t xml:space="preserve"> </w:t>
       </w:r>
       <w:r>
-        <w:t xml:space="preserve"> r</w:t>
-      </w:r>
-      <w:r>
-        <w:t>ecommand</w:t>
-      </w:r>
-      <w:r>
-        <w:t xml:space="preserve"> </w:t>
-      </w:r>
-      <w:r>
         <w:t>similar artwork by primary</w:t>
       </w:r>
       <w:r>
@@ -1936,6 +1962,8 @@
       <w:r>
         <w:t xml:space="preserve"> similarities</w:t>
       </w:r>
+    </w:p>
+    <w:p>
       <w:r>
         <w:t xml:space="preserve"> </w:t>
       </w:r>
@@ -2117,6 +2145,7 @@
           </w:p>
           <w:p>
             <w:pPr>
+              <w:shd w:val="clear" w:color="auto" w:fill="FFF2CC" w:themeFill="accent4" w:themeFillTint="33"/>
               <w:ind w:firstLine="720"/>
               <w:rPr>
                 <w:rFonts w:ascii="Consolas" w:hAnsi="Consolas" w:cs="Consolas"/>
@@ -2167,6 +2196,7 @@
           </w:p>
           <w:p>
             <w:pPr>
+              <w:shd w:val="clear" w:color="auto" w:fill="FFF2CC" w:themeFill="accent4" w:themeFillTint="33"/>
               <w:ind w:firstLine="720"/>
               <w:rPr>
                 <w:rFonts w:ascii="Consolas" w:hAnsi="Consolas" w:cs="Consolas"/>
@@ -2201,6 +2231,7 @@
           </w:p>
           <w:p>
             <w:pPr>
+              <w:shd w:val="clear" w:color="auto" w:fill="FFF2CC" w:themeFill="accent4" w:themeFillTint="33"/>
               <w:ind w:firstLine="720"/>
               <w:rPr>
                 <w:rFonts w:ascii="Consolas" w:hAnsi="Consolas" w:cs="Consolas"/>
@@ -2219,6 +2250,7 @@
           </w:p>
           <w:p>
             <w:pPr>
+              <w:shd w:val="clear" w:color="auto" w:fill="FFF2CC" w:themeFill="accent4" w:themeFillTint="33"/>
               <w:ind w:firstLine="720"/>
               <w:rPr>
                 <w:rFonts w:ascii="Consolas" w:hAnsi="Consolas" w:cs="Consolas"/>
@@ -2261,6 +2293,7 @@
           </w:p>
           <w:p>
             <w:pPr>
+              <w:shd w:val="clear" w:color="auto" w:fill="FFF2CC" w:themeFill="accent4" w:themeFillTint="33"/>
               <w:ind w:firstLine="720"/>
               <w:rPr>
                 <w:rFonts w:ascii="Consolas" w:hAnsi="Consolas" w:cs="Consolas"/>
@@ -2295,6 +2328,7 @@
           </w:p>
           <w:p>
             <w:pPr>
+              <w:shd w:val="clear" w:color="auto" w:fill="FFF2CC" w:themeFill="accent4" w:themeFillTint="33"/>
               <w:ind w:firstLine="720"/>
               <w:rPr>
                 <w:rFonts w:ascii="Consolas" w:hAnsi="Consolas" w:cs="Consolas"/>
@@ -2329,6 +2363,7 @@
           </w:p>
           <w:p>
             <w:pPr>
+              <w:shd w:val="clear" w:color="auto" w:fill="FFF2CC" w:themeFill="accent4" w:themeFillTint="33"/>
               <w:ind w:firstLine="720"/>
               <w:rPr>
                 <w:rFonts w:ascii="Consolas" w:hAnsi="Consolas" w:cs="Consolas"/>
@@ -2453,6 +2488,7 @@
           </w:p>
           <w:p>
             <w:pPr>
+              <w:shd w:val="clear" w:color="auto" w:fill="FFF2CC" w:themeFill="accent4" w:themeFillTint="33"/>
               <w:ind w:firstLine="720"/>
               <w:rPr>
                 <w:rFonts w:ascii="Consolas" w:hAnsi="Consolas" w:cs="Consolas"/>
@@ -2503,6 +2539,7 @@
           </w:p>
           <w:p>
             <w:pPr>
+              <w:shd w:val="clear" w:color="auto" w:fill="FFF2CC" w:themeFill="accent4" w:themeFillTint="33"/>
               <w:ind w:firstLine="720"/>
               <w:rPr>
                 <w:rFonts w:ascii="Consolas" w:hAnsi="Consolas" w:cs="Consolas"/>
@@ -2537,6 +2574,7 @@
           </w:p>
           <w:p>
             <w:pPr>
+              <w:shd w:val="clear" w:color="auto" w:fill="FFF2CC" w:themeFill="accent4" w:themeFillTint="33"/>
               <w:ind w:firstLine="720"/>
               <w:rPr>
                 <w:rFonts w:ascii="Consolas" w:hAnsi="Consolas" w:cs="Consolas"/>
@@ -2555,6 +2593,7 @@
           </w:p>
           <w:p>
             <w:pPr>
+              <w:shd w:val="clear" w:color="auto" w:fill="FFF2CC" w:themeFill="accent4" w:themeFillTint="33"/>
               <w:ind w:firstLine="720"/>
               <w:rPr>
                 <w:rFonts w:ascii="Consolas" w:hAnsi="Consolas" w:cs="Consolas"/>
@@ -2597,6 +2636,7 @@
           </w:p>
           <w:p>
             <w:pPr>
+              <w:shd w:val="clear" w:color="auto" w:fill="FFF2CC" w:themeFill="accent4" w:themeFillTint="33"/>
               <w:ind w:firstLine="720"/>
               <w:rPr>
                 <w:rFonts w:ascii="Consolas" w:hAnsi="Consolas" w:cs="Consolas"/>
@@ -2615,6 +2655,7 @@
           </w:p>
           <w:p>
             <w:pPr>
+              <w:shd w:val="clear" w:color="auto" w:fill="FFF2CC" w:themeFill="accent4" w:themeFillTint="33"/>
               <w:ind w:firstLine="720"/>
               <w:rPr>
                 <w:rFonts w:ascii="Consolas" w:hAnsi="Consolas" w:cs="Consolas"/>
@@ -2649,6 +2690,7 @@
           </w:p>
           <w:p>
             <w:pPr>
+              <w:shd w:val="clear" w:color="auto" w:fill="FFF2CC" w:themeFill="accent4" w:themeFillTint="33"/>
               <w:ind w:firstLine="720"/>
               <w:rPr>
                 <w:rFonts w:ascii="Consolas" w:hAnsi="Consolas" w:cs="Consolas"/>
@@ -2683,6 +2725,7 @@
           </w:p>
           <w:p>
             <w:pPr>
+              <w:shd w:val="clear" w:color="auto" w:fill="FFF2CC" w:themeFill="accent4" w:themeFillTint="33"/>
               <w:ind w:firstLine="720"/>
               <w:rPr>
                 <w:rFonts w:ascii="Consolas" w:hAnsi="Consolas" w:cs="Consolas"/>
@@ -2842,7 +2885,16 @@
         </w:numPr>
       </w:pPr>
       <w:r>
-        <w:t xml:space="preserve">Case 1.1 (regular): </w:t>
+        <w:t>R</w:t>
+      </w:r>
+      <w:r>
+        <w:t>egular</w:t>
+      </w:r>
+      <w:r>
+        <w:t xml:space="preserve"> Case</w:t>
+      </w:r>
+      <w:r>
+        <w:t xml:space="preserve">: </w:t>
       </w:r>
       <w:r>
         <w:t>if found any similar artwork with the given objectID</w:t>
@@ -2863,7 +2915,13 @@
         </w:numPr>
       </w:pPr>
       <w:r>
-        <w:t xml:space="preserve">Case 1.2 (faulty): </w:t>
+        <w:t>Edge</w:t>
+      </w:r>
+      <w:r>
+        <w:t xml:space="preserve"> Case</w:t>
+      </w:r>
+      <w:r>
+        <w:t xml:space="preserve">: </w:t>
       </w:r>
       <w:r>
         <w:t xml:space="preserve">if there is no similar artwork found, will return </w:t>
@@ -3020,7 +3078,10 @@
         <w:t>Description</w:t>
       </w:r>
       <w:r>
-        <w:t>:   search relavent artworks by applying a variety of filtering conditions. Result will be returned by the following ordering: endYear &gt;&gt; title &gt;&gt; attribution</w:t>
+        <w:t>: search relavent artworks by applying a variety of filtering conditions. Result will be returned by the following ordering: endYear &gt;&gt; title &gt;&gt; attribution</w:t>
+      </w:r>
+      <w:r>
+        <w:t>.</w:t>
       </w:r>
     </w:p>
     <w:p/>
@@ -3321,6 +3382,7 @@
           </w:p>
           <w:p>
             <w:pPr>
+              <w:shd w:val="clear" w:color="auto" w:fill="FFF2CC" w:themeFill="accent4" w:themeFillTint="33"/>
               <w:ind w:firstLine="720"/>
               <w:rPr>
                 <w:rFonts w:ascii="Consolas" w:hAnsi="Consolas" w:cs="Consolas"/>
@@ -3371,6 +3433,7 @@
           </w:p>
           <w:p>
             <w:pPr>
+              <w:shd w:val="clear" w:color="auto" w:fill="FFF2CC" w:themeFill="accent4" w:themeFillTint="33"/>
               <w:ind w:firstLine="720"/>
               <w:rPr>
                 <w:rFonts w:ascii="Consolas" w:hAnsi="Consolas" w:cs="Consolas"/>
@@ -3405,6 +3468,7 @@
           </w:p>
           <w:p>
             <w:pPr>
+              <w:shd w:val="clear" w:color="auto" w:fill="FFF2CC" w:themeFill="accent4" w:themeFillTint="33"/>
               <w:ind w:firstLine="720"/>
               <w:rPr>
                 <w:rFonts w:ascii="Consolas" w:hAnsi="Consolas" w:cs="Consolas"/>
@@ -3423,6 +3487,7 @@
           </w:p>
           <w:p>
             <w:pPr>
+              <w:shd w:val="clear" w:color="auto" w:fill="FFF2CC" w:themeFill="accent4" w:themeFillTint="33"/>
               <w:ind w:firstLine="720"/>
               <w:rPr>
                 <w:rFonts w:ascii="Consolas" w:hAnsi="Consolas" w:cs="Consolas"/>
@@ -3441,6 +3506,7 @@
           </w:p>
           <w:p>
             <w:pPr>
+              <w:shd w:val="clear" w:color="auto" w:fill="FFF2CC" w:themeFill="accent4" w:themeFillTint="33"/>
               <w:ind w:firstLine="720"/>
               <w:rPr>
                 <w:rFonts w:ascii="Consolas" w:hAnsi="Consolas" w:cs="Consolas"/>
@@ -3596,7 +3662,10 @@
         </w:rPr>
       </w:pPr>
       <w:r>
-        <w:t xml:space="preserve">Faulty Case: </w:t>
+        <w:t xml:space="preserve">Edge </w:t>
+      </w:r>
+      <w:r>
+        <w:t xml:space="preserve">Case: </w:t>
       </w:r>
       <w:r>
         <w:rPr>
@@ -3983,6 +4052,7 @@
           </w:p>
           <w:p>
             <w:pPr>
+              <w:shd w:val="clear" w:color="auto" w:fill="FFF2CC" w:themeFill="accent4" w:themeFillTint="33"/>
               <w:ind w:firstLine="720"/>
               <w:rPr>
                 <w:rFonts w:ascii="Consolas" w:hAnsi="Consolas" w:cs="Consolas"/>
@@ -4033,6 +4103,7 @@
           </w:p>
           <w:p>
             <w:pPr>
+              <w:shd w:val="clear" w:color="auto" w:fill="FFF2CC" w:themeFill="accent4" w:themeFillTint="33"/>
               <w:ind w:firstLine="720"/>
               <w:rPr>
                 <w:rFonts w:ascii="Consolas" w:hAnsi="Consolas" w:cs="Consolas"/>
@@ -4067,6 +4138,7 @@
           </w:p>
           <w:p>
             <w:pPr>
+              <w:shd w:val="clear" w:color="auto" w:fill="FFF2CC" w:themeFill="accent4" w:themeFillTint="33"/>
               <w:ind w:firstLine="720"/>
               <w:rPr>
                 <w:rFonts w:ascii="Consolas" w:hAnsi="Consolas" w:cs="Consolas"/>
@@ -4085,6 +4157,7 @@
           </w:p>
           <w:p>
             <w:pPr>
+              <w:shd w:val="clear" w:color="auto" w:fill="FFF2CC" w:themeFill="accent4" w:themeFillTint="33"/>
               <w:ind w:firstLine="720"/>
               <w:rPr>
                 <w:rFonts w:ascii="Consolas" w:hAnsi="Consolas" w:cs="Consolas"/>
@@ -4103,6 +4176,7 @@
           </w:p>
           <w:p>
             <w:pPr>
+              <w:shd w:val="clear" w:color="auto" w:fill="FFF2CC" w:themeFill="accent4" w:themeFillTint="33"/>
               <w:ind w:firstLine="720"/>
               <w:rPr>
                 <w:rFonts w:ascii="Consolas" w:hAnsi="Consolas" w:cs="Consolas"/>
@@ -4273,7 +4347,10 @@
         </w:rPr>
       </w:pPr>
       <w:r>
-        <w:t>Faulty C</w:t>
+        <w:t xml:space="preserve">Edge </w:t>
+      </w:r>
+      <w:r>
+        <w:t>C</w:t>
       </w:r>
       <w:r>
         <w:t>ase</w:t>
@@ -4522,6 +4599,15 @@
       </w:r>
       <w:r>
         <w:t xml:space="preserve"> or float</w:t>
+      </w:r>
+      <w:r>
+        <w:t xml:space="preserve">, </w:t>
+      </w:r>
+      <w:r>
+        <w:t xml:space="preserve">default: </w:t>
+      </w:r>
+      <w:r>
+        <w:t>170</w:t>
       </w:r>
       <w:r>
         <w:t>)</w:t>
@@ -4684,6 +4770,7 @@
           </w:p>
           <w:p>
             <w:pPr>
+              <w:shd w:val="clear" w:color="auto" w:fill="FFF2CC" w:themeFill="accent4" w:themeFillTint="33"/>
               <w:ind w:firstLine="720"/>
               <w:rPr>
                 <w:rFonts w:ascii="Consolas" w:hAnsi="Consolas" w:cs="Consolas"/>
@@ -4734,6 +4821,7 @@
           </w:p>
           <w:p>
             <w:pPr>
+              <w:shd w:val="clear" w:color="auto" w:fill="FFF2CC" w:themeFill="accent4" w:themeFillTint="33"/>
               <w:ind w:firstLine="720"/>
               <w:rPr>
                 <w:rFonts w:ascii="Consolas" w:hAnsi="Consolas" w:cs="Consolas"/>
@@ -4768,6 +4856,7 @@
           </w:p>
           <w:p>
             <w:pPr>
+              <w:shd w:val="clear" w:color="auto" w:fill="FFF2CC" w:themeFill="accent4" w:themeFillTint="33"/>
               <w:ind w:firstLine="720"/>
               <w:rPr>
                 <w:rFonts w:ascii="Consolas" w:hAnsi="Consolas" w:cs="Consolas"/>
@@ -4786,6 +4875,7 @@
           </w:p>
           <w:p>
             <w:pPr>
+              <w:shd w:val="clear" w:color="auto" w:fill="FFF2CC" w:themeFill="accent4" w:themeFillTint="33"/>
               <w:ind w:firstLine="720"/>
               <w:rPr>
                 <w:rFonts w:ascii="Consolas" w:hAnsi="Consolas" w:cs="Consolas"/>
@@ -4828,6 +4918,7 @@
           </w:p>
           <w:p>
             <w:pPr>
+              <w:shd w:val="clear" w:color="auto" w:fill="FFF2CC" w:themeFill="accent4" w:themeFillTint="33"/>
               <w:ind w:firstLine="720"/>
               <w:rPr>
                 <w:rFonts w:ascii="Consolas" w:hAnsi="Consolas" w:cs="Consolas"/>
@@ -4846,6 +4937,7 @@
           </w:p>
           <w:p>
             <w:pPr>
+              <w:shd w:val="clear" w:color="auto" w:fill="FFF2CC" w:themeFill="accent4" w:themeFillTint="33"/>
               <w:ind w:firstLine="720"/>
               <w:rPr>
                 <w:rFonts w:ascii="Consolas" w:hAnsi="Consolas" w:cs="Consolas"/>
@@ -4949,7 +5041,10 @@
         <w:t>Regular</w:t>
       </w:r>
       <w:r>
-        <w:t xml:space="preserve"> CASE</w:t>
+        <w:t xml:space="preserve"> C</w:t>
+      </w:r>
+      <w:r>
+        <w:t>ase</w:t>
       </w:r>
       <w:r>
         <w:t xml:space="preserve">: </w:t>
@@ -4994,10 +5089,13 @@
         </w:numPr>
       </w:pPr>
       <w:r>
-        <w:t>Faulty</w:t>
-      </w:r>
-      <w:r>
-        <w:t xml:space="preserve"> CASE</w:t>
+        <w:t xml:space="preserve">Edge </w:t>
+      </w:r>
+      <w:r>
+        <w:t>C</w:t>
+      </w:r>
+      <w:r>
+        <w:t>ase</w:t>
       </w:r>
       <w:r>
         <w:t xml:space="preserve">: </w:t>
@@ -5408,6 +5506,7 @@
           </w:p>
           <w:p>
             <w:pPr>
+              <w:shd w:val="clear" w:color="auto" w:fill="FFF2CC" w:themeFill="accent4" w:themeFillTint="33"/>
               <w:ind w:firstLine="720"/>
               <w:rPr>
                 <w:rFonts w:ascii="Consolas" w:hAnsi="Consolas" w:cs="Consolas"/>
@@ -5458,6 +5557,7 @@
           </w:p>
           <w:p>
             <w:pPr>
+              <w:shd w:val="clear" w:color="auto" w:fill="FFF2CC" w:themeFill="accent4" w:themeFillTint="33"/>
               <w:ind w:firstLine="720"/>
               <w:rPr>
                 <w:rFonts w:ascii="Consolas" w:hAnsi="Consolas" w:cs="Consolas"/>
@@ -5492,6 +5592,7 @@
           </w:p>
           <w:p>
             <w:pPr>
+              <w:shd w:val="clear" w:color="auto" w:fill="FFF2CC" w:themeFill="accent4" w:themeFillTint="33"/>
               <w:ind w:firstLine="720"/>
               <w:rPr>
                 <w:rFonts w:ascii="Consolas" w:hAnsi="Consolas" w:cs="Consolas"/>
@@ -5510,6 +5611,7 @@
           </w:p>
           <w:p>
             <w:pPr>
+              <w:shd w:val="clear" w:color="auto" w:fill="FFF2CC" w:themeFill="accent4" w:themeFillTint="33"/>
               <w:ind w:firstLine="720"/>
               <w:rPr>
                 <w:rFonts w:ascii="Consolas" w:hAnsi="Consolas" w:cs="Consolas"/>
@@ -5528,6 +5630,7 @@
           </w:p>
           <w:p>
             <w:pPr>
+              <w:shd w:val="clear" w:color="auto" w:fill="FFF2CC" w:themeFill="accent4" w:themeFillTint="33"/>
               <w:ind w:firstLine="720"/>
               <w:rPr>
                 <w:rFonts w:ascii="Consolas" w:hAnsi="Consolas" w:cs="Consolas"/>
@@ -5546,6 +5649,7 @@
           </w:p>
           <w:p>
             <w:pPr>
+              <w:shd w:val="clear" w:color="auto" w:fill="FFF2CC" w:themeFill="accent4" w:themeFillTint="33"/>
               <w:ind w:firstLine="720"/>
               <w:rPr>
                 <w:rFonts w:ascii="Consolas" w:hAnsi="Consolas" w:cs="Consolas"/>
@@ -5588,6 +5692,7 @@
           </w:p>
           <w:p>
             <w:pPr>
+              <w:shd w:val="clear" w:color="auto" w:fill="FFF2CC" w:themeFill="accent4" w:themeFillTint="33"/>
               <w:ind w:firstLine="720"/>
               <w:rPr>
                 <w:rFonts w:ascii="Consolas" w:hAnsi="Consolas" w:cs="Consolas"/>
@@ -5688,7 +5793,13 @@
         </w:numPr>
       </w:pPr>
       <w:r>
-        <w:t xml:space="preserve">Regular: </w:t>
+        <w:t>Regular</w:t>
+      </w:r>
+      <w:r>
+        <w:t xml:space="preserve"> Case</w:t>
+      </w:r>
+      <w:r>
+        <w:t xml:space="preserve">: </w:t>
       </w:r>
       <w:r>
         <w:rPr>
@@ -5727,7 +5838,13 @@
         </w:numPr>
       </w:pPr>
       <w:r>
-        <w:t xml:space="preserve">Faulty: </w:t>
+        <w:t>Edge</w:t>
+      </w:r>
+      <w:r>
+        <w:t xml:space="preserve"> Case</w:t>
+      </w:r>
+      <w:r>
+        <w:t xml:space="preserve">: </w:t>
       </w:r>
       <w:r>
         <w:rPr>
@@ -5884,6 +6001,18 @@
       </w:r>
       <w:r>
         <w:t>:</w:t>
+      </w:r>
+      <w:r>
+        <w:t xml:space="preserve"> </w:t>
+      </w:r>
+      <w:r>
+        <w:t xml:space="preserve">query and return </w:t>
+      </w:r>
+      <w:r>
+        <w:t xml:space="preserve">for summary statistics </w:t>
+      </w:r>
+      <w:r>
+        <w:t>of the analysis results</w:t>
       </w:r>
     </w:p>
     <w:p>
@@ -5895,6 +6024,9 @@
         </w:numPr>
       </w:pPr>
       <w:r>
+        <w:t xml:space="preserve">Part </w:t>
+      </w:r>
+      <w:r>
         <w:t>1) Showing how many term varieties each big analysis category contains</w:t>
       </w:r>
     </w:p>
@@ -5919,10 +6051,16 @@
         </w:numPr>
       </w:pPr>
       <w:r>
+        <w:t xml:space="preserve">Part </w:t>
+      </w:r>
+      <w:r>
         <w:t>2) Showing the top 5 popular term</w:t>
       </w:r>
       <w:r>
         <w:t>s</w:t>
+      </w:r>
+      <w:r>
+        <w:t xml:space="preserve"> (and the counts of associated artworks)</w:t>
       </w:r>
       <w:r>
         <w:t xml:space="preserve"> for each category</w:t>
@@ -6067,12 +6205,30 @@
                 <w:rFonts w:ascii="Consolas" w:hAnsi="Consolas" w:cs="Consolas"/>
                 <w:color w:val="000000"/>
               </w:rPr>
-              <w:t>{Overview:[</w:t>
+              <w:t>{</w:t>
+            </w:r>
+            <w:r>
+              <w:rPr>
+                <w:rFonts w:ascii="Consolas" w:eastAsiaTheme="minorEastAsia" w:hAnsi="Consolas" w:cs="Consolas"/>
+                <w:b/>
+                <w:bCs/>
+                <w:sz w:val="21"/>
+                <w:szCs w:val="21"/>
+              </w:rPr>
+              <w:t>Overview</w:t>
+            </w:r>
+            <w:r>
+              <w:rPr>
+                <w:rFonts w:ascii="Consolas" w:hAnsi="Consolas" w:cs="Consolas"/>
+                <w:color w:val="000000"/>
+              </w:rPr>
+              <w:t>:[</w:t>
             </w:r>
           </w:p>
           <w:p>
             <w:pPr>
               <w:pStyle w:val="HTMLPreformatted"/>
+              <w:shd w:val="clear" w:color="auto" w:fill="FFF2CC" w:themeFill="accent4" w:themeFillTint="33"/>
               <w:rPr>
                 <w:rFonts w:ascii="Consolas" w:hAnsi="Consolas" w:cs="Consolas"/>
                 <w:color w:val="000000"/>
@@ -6124,6 +6280,7 @@
           <w:p>
             <w:pPr>
               <w:pStyle w:val="HTMLPreformatted"/>
+              <w:shd w:val="clear" w:color="auto" w:fill="FFF2CC" w:themeFill="accent4" w:themeFillTint="33"/>
               <w:rPr>
                 <w:rFonts w:ascii="Consolas" w:hAnsi="Consolas" w:cs="Consolas"/>
                 <w:color w:val="000000"/>
@@ -6182,6 +6339,7 @@
           <w:p>
             <w:pPr>
               <w:pStyle w:val="HTMLPreformatted"/>
+              <w:shd w:val="clear" w:color="auto" w:fill="FFF2CC" w:themeFill="accent4" w:themeFillTint="33"/>
               <w:rPr>
                 <w:rFonts w:ascii="Consolas" w:hAnsi="Consolas" w:cs="Consolas"/>
                 <w:color w:val="000000"/>
@@ -6240,6 +6398,7 @@
           <w:p>
             <w:pPr>
               <w:pStyle w:val="HTMLPreformatted"/>
+              <w:shd w:val="clear" w:color="auto" w:fill="FFF2CC" w:themeFill="accent4" w:themeFillTint="33"/>
               <w:rPr>
                 <w:rFonts w:ascii="Consolas" w:hAnsi="Consolas" w:cs="Consolas"/>
                 <w:color w:val="000000"/>
@@ -6298,6 +6457,7 @@
           <w:p>
             <w:pPr>
               <w:pStyle w:val="HTMLPreformatted"/>
+              <w:shd w:val="clear" w:color="auto" w:fill="FFF2CC" w:themeFill="accent4" w:themeFillTint="33"/>
               <w:rPr>
                 <w:rFonts w:ascii="Consolas" w:hAnsi="Consolas" w:cs="Consolas"/>
                 <w:color w:val="000000"/>
@@ -6370,6 +6530,7 @@
           <w:p>
             <w:pPr>
               <w:pStyle w:val="HTMLPreformatted"/>
+              <w:shd w:val="clear" w:color="auto" w:fill="FFF2CC" w:themeFill="accent4" w:themeFillTint="33"/>
               <w:rPr>
                 <w:rFonts w:ascii="Consolas" w:hAnsi="Consolas" w:cs="Consolas"/>
                 <w:color w:val="000000"/>
@@ -6458,10 +6619,20 @@
             </w:pPr>
             <w:r>
               <w:rPr>
-                <w:rFonts w:ascii="Consolas" w:hAnsi="Consolas" w:cs="Consolas"/>
-                <w:color w:val="000000"/>
-              </w:rPr>
-              <w:t>Style:[</w:t>
+                <w:rFonts w:ascii="Consolas" w:eastAsiaTheme="minorEastAsia" w:hAnsi="Consolas" w:cs="Consolas"/>
+                <w:b/>
+                <w:bCs/>
+                <w:sz w:val="21"/>
+                <w:szCs w:val="21"/>
+              </w:rPr>
+              <w:t>Style</w:t>
+            </w:r>
+            <w:r>
+              <w:rPr>
+                <w:rFonts w:ascii="Consolas" w:hAnsi="Consolas" w:cs="Consolas"/>
+                <w:color w:val="000000"/>
+              </w:rPr>
+              <w:t>:[</w:t>
             </w:r>
             <w:r>
               <w:rPr>
@@ -6499,57 +6670,9 @@
               <w:rPr>
                 <w:rFonts w:ascii="Consolas" w:hAnsi="Consolas" w:cs="Consolas"/>
                 <w:color w:val="000000"/>
-              </w:rPr>
-              <w:t>{term:</w:t>
-            </w:r>
-            <w:r>
-              <w:rPr>
-                <w:rFonts w:ascii="Consolas" w:hAnsi="Consolas" w:cs="Consolas"/>
-                <w:color w:val="000000"/>
-              </w:rPr>
-              <w:t xml:space="preserve"> (string)</w:t>
-            </w:r>
-            <w:r>
-              <w:rPr>
-                <w:rFonts w:ascii="Consolas" w:hAnsi="Consolas" w:cs="Consolas"/>
-                <w:color w:val="000000"/>
-              </w:rPr>
-              <w:t>,</w:t>
-            </w:r>
-            <w:r>
-              <w:rPr>
-                <w:rFonts w:ascii="Consolas" w:hAnsi="Consolas" w:cs="Consolas"/>
-                <w:color w:val="000000"/>
-              </w:rPr>
-              <w:t xml:space="preserve"> </w:t>
-            </w:r>
-            <w:r>
-              <w:rPr>
-                <w:rFonts w:ascii="Consolas" w:hAnsi="Consolas" w:cs="Consolas"/>
-                <w:color w:val="000000"/>
-              </w:rPr>
-              <w:t>StyleCounts:</w:t>
-            </w:r>
-            <w:r>
-              <w:rPr>
-                <w:rFonts w:ascii="Consolas" w:hAnsi="Consolas" w:cs="Consolas"/>
-                <w:color w:val="000000"/>
-              </w:rPr>
-              <w:t xml:space="preserve"> </w:t>
-            </w:r>
-            <w:r>
-              <w:rPr>
-                <w:rFonts w:ascii="Consolas" w:hAnsi="Consolas" w:cs="Consolas"/>
-                <w:color w:val="000000"/>
-              </w:rPr>
-              <w:t>(int)</w:t>
-            </w:r>
-            <w:r>
-              <w:rPr>
-                <w:rFonts w:ascii="Consolas" w:hAnsi="Consolas" w:cs="Consolas"/>
-                <w:color w:val="000000"/>
-              </w:rPr>
-              <w:t>},</w:t>
+                <w:shd w:val="clear" w:color="auto" w:fill="FFF2CC" w:themeFill="accent4" w:themeFillTint="33"/>
+              </w:rPr>
+              <w:t>{term: (string), StyleCounts: (int)},</w:t>
             </w:r>
             <w:r>
               <w:rPr>
@@ -6592,10 +6715,20 @@
             </w:pPr>
             <w:r>
               <w:rPr>
-                <w:rFonts w:ascii="Consolas" w:hAnsi="Consolas" w:cs="Consolas"/>
-                <w:color w:val="000000"/>
-              </w:rPr>
-              <w:t>School:[</w:t>
+                <w:rFonts w:ascii="Consolas" w:eastAsiaTheme="minorEastAsia" w:hAnsi="Consolas" w:cs="Consolas"/>
+                <w:b/>
+                <w:bCs/>
+                <w:sz w:val="21"/>
+                <w:szCs w:val="21"/>
+              </w:rPr>
+              <w:t>School</w:t>
+            </w:r>
+            <w:r>
+              <w:rPr>
+                <w:rFonts w:ascii="Consolas" w:hAnsi="Consolas" w:cs="Consolas"/>
+                <w:color w:val="000000"/>
+              </w:rPr>
+              <w:t>:[</w:t>
             </w:r>
             <w:r>
               <w:rPr>
@@ -6633,57 +6766,9 @@
               <w:rPr>
                 <w:rFonts w:ascii="Consolas" w:hAnsi="Consolas" w:cs="Consolas"/>
                 <w:color w:val="000000"/>
-              </w:rPr>
-              <w:t>{term:</w:t>
-            </w:r>
-            <w:r>
-              <w:rPr>
-                <w:rFonts w:ascii="Consolas" w:hAnsi="Consolas" w:cs="Consolas"/>
-                <w:color w:val="000000"/>
-              </w:rPr>
-              <w:t xml:space="preserve"> (string)</w:t>
-            </w:r>
-            <w:r>
-              <w:rPr>
-                <w:rFonts w:ascii="Consolas" w:hAnsi="Consolas" w:cs="Consolas"/>
-                <w:color w:val="000000"/>
-              </w:rPr>
-              <w:t>,</w:t>
-            </w:r>
-            <w:r>
-              <w:rPr>
-                <w:rFonts w:ascii="Consolas" w:hAnsi="Consolas" w:cs="Consolas"/>
-                <w:color w:val="000000"/>
-              </w:rPr>
-              <w:t xml:space="preserve"> School</w:t>
-            </w:r>
-            <w:r>
-              <w:rPr>
-                <w:rFonts w:ascii="Consolas" w:hAnsi="Consolas" w:cs="Consolas"/>
-                <w:color w:val="000000"/>
-              </w:rPr>
-              <w:t>Counts:</w:t>
-            </w:r>
-            <w:r>
-              <w:rPr>
-                <w:rFonts w:ascii="Consolas" w:hAnsi="Consolas" w:cs="Consolas"/>
-                <w:color w:val="000000"/>
-              </w:rPr>
-              <w:t xml:space="preserve"> </w:t>
-            </w:r>
-            <w:r>
-              <w:rPr>
-                <w:rFonts w:ascii="Consolas" w:hAnsi="Consolas" w:cs="Consolas"/>
-                <w:color w:val="000000"/>
-              </w:rPr>
-              <w:t>(int)</w:t>
-            </w:r>
-            <w:r>
-              <w:rPr>
-                <w:rFonts w:ascii="Consolas" w:hAnsi="Consolas" w:cs="Consolas"/>
-                <w:color w:val="000000"/>
-              </w:rPr>
-              <w:t>},</w:t>
+                <w:shd w:val="clear" w:color="auto" w:fill="FFF2CC" w:themeFill="accent4" w:themeFillTint="33"/>
+              </w:rPr>
+              <w:t>{term: (string), SchoolCounts: (int)},</w:t>
             </w:r>
             <w:r>
               <w:rPr>
@@ -6728,10 +6813,20 @@
             </w:pPr>
             <w:r>
               <w:rPr>
-                <w:rFonts w:ascii="Consolas" w:hAnsi="Consolas" w:cs="Consolas"/>
-                <w:color w:val="000000"/>
-              </w:rPr>
-              <w:t>Theme:[</w:t>
+                <w:rFonts w:ascii="Consolas" w:eastAsiaTheme="minorEastAsia" w:hAnsi="Consolas" w:cs="Consolas"/>
+                <w:b/>
+                <w:bCs/>
+                <w:sz w:val="21"/>
+                <w:szCs w:val="21"/>
+              </w:rPr>
+              <w:t>Theme</w:t>
+            </w:r>
+            <w:r>
+              <w:rPr>
+                <w:rFonts w:ascii="Consolas" w:hAnsi="Consolas" w:cs="Consolas"/>
+                <w:color w:val="000000"/>
+              </w:rPr>
+              <w:t>:[</w:t>
             </w:r>
             <w:r>
               <w:rPr>
@@ -6769,57 +6864,9 @@
               <w:rPr>
                 <w:rFonts w:ascii="Consolas" w:hAnsi="Consolas" w:cs="Consolas"/>
                 <w:color w:val="000000"/>
-              </w:rPr>
-              <w:t>{term:</w:t>
-            </w:r>
-            <w:r>
-              <w:rPr>
-                <w:rFonts w:ascii="Consolas" w:hAnsi="Consolas" w:cs="Consolas"/>
-                <w:color w:val="000000"/>
-              </w:rPr>
-              <w:t xml:space="preserve"> (string)</w:t>
-            </w:r>
-            <w:r>
-              <w:rPr>
-                <w:rFonts w:ascii="Consolas" w:hAnsi="Consolas" w:cs="Consolas"/>
-                <w:color w:val="000000"/>
-              </w:rPr>
-              <w:t>,</w:t>
-            </w:r>
-            <w:r>
-              <w:rPr>
-                <w:rFonts w:ascii="Consolas" w:hAnsi="Consolas" w:cs="Consolas"/>
-                <w:color w:val="000000"/>
-              </w:rPr>
-              <w:t xml:space="preserve"> Theme</w:t>
-            </w:r>
-            <w:r>
-              <w:rPr>
-                <w:rFonts w:ascii="Consolas" w:hAnsi="Consolas" w:cs="Consolas"/>
-                <w:color w:val="000000"/>
-              </w:rPr>
-              <w:t>Counts:</w:t>
-            </w:r>
-            <w:r>
-              <w:rPr>
-                <w:rFonts w:ascii="Consolas" w:hAnsi="Consolas" w:cs="Consolas"/>
-                <w:color w:val="000000"/>
-              </w:rPr>
-              <w:t xml:space="preserve"> </w:t>
-            </w:r>
-            <w:r>
-              <w:rPr>
-                <w:rFonts w:ascii="Consolas" w:hAnsi="Consolas" w:cs="Consolas"/>
-                <w:color w:val="000000"/>
-              </w:rPr>
-              <w:t>(int)</w:t>
-            </w:r>
-            <w:r>
-              <w:rPr>
-                <w:rFonts w:ascii="Consolas" w:hAnsi="Consolas" w:cs="Consolas"/>
-                <w:color w:val="000000"/>
-              </w:rPr>
-              <w:t>},</w:t>
+                <w:shd w:val="clear" w:color="auto" w:fill="FFF2CC" w:themeFill="accent4" w:themeFillTint="33"/>
+              </w:rPr>
+              <w:t>{term: (string), ThemeCounts: (int)},</w:t>
             </w:r>
             <w:r>
               <w:rPr>
@@ -6862,10 +6909,20 @@
             </w:pPr>
             <w:r>
               <w:rPr>
-                <w:rFonts w:ascii="Consolas" w:hAnsi="Consolas" w:cs="Consolas"/>
-                <w:color w:val="000000"/>
-              </w:rPr>
-              <w:t>Technique:[</w:t>
+                <w:rFonts w:ascii="Consolas" w:eastAsiaTheme="minorEastAsia" w:hAnsi="Consolas" w:cs="Consolas"/>
+                <w:b/>
+                <w:bCs/>
+                <w:sz w:val="21"/>
+                <w:szCs w:val="21"/>
+              </w:rPr>
+              <w:t>Technique</w:t>
+            </w:r>
+            <w:r>
+              <w:rPr>
+                <w:rFonts w:ascii="Consolas" w:hAnsi="Consolas" w:cs="Consolas"/>
+                <w:color w:val="000000"/>
+              </w:rPr>
+              <w:t>:[</w:t>
             </w:r>
             <w:r>
               <w:rPr>
@@ -6903,57 +6960,9 @@
               <w:rPr>
                 <w:rFonts w:ascii="Consolas" w:hAnsi="Consolas" w:cs="Consolas"/>
                 <w:color w:val="000000"/>
-              </w:rPr>
-              <w:t>{term:</w:t>
-            </w:r>
-            <w:r>
-              <w:rPr>
-                <w:rFonts w:ascii="Consolas" w:hAnsi="Consolas" w:cs="Consolas"/>
-                <w:color w:val="000000"/>
-              </w:rPr>
-              <w:t xml:space="preserve"> (string)</w:t>
-            </w:r>
-            <w:r>
-              <w:rPr>
-                <w:rFonts w:ascii="Consolas" w:hAnsi="Consolas" w:cs="Consolas"/>
-                <w:color w:val="000000"/>
-              </w:rPr>
-              <w:t>,</w:t>
-            </w:r>
-            <w:r>
-              <w:rPr>
-                <w:rFonts w:ascii="Consolas" w:hAnsi="Consolas" w:cs="Consolas"/>
-                <w:color w:val="000000"/>
-              </w:rPr>
-              <w:t xml:space="preserve"> Technique</w:t>
-            </w:r>
-            <w:r>
-              <w:rPr>
-                <w:rFonts w:ascii="Consolas" w:hAnsi="Consolas" w:cs="Consolas"/>
-                <w:color w:val="000000"/>
-              </w:rPr>
-              <w:t>Counts:</w:t>
-            </w:r>
-            <w:r>
-              <w:rPr>
-                <w:rFonts w:ascii="Consolas" w:hAnsi="Consolas" w:cs="Consolas"/>
-                <w:color w:val="000000"/>
-              </w:rPr>
-              <w:t xml:space="preserve"> </w:t>
-            </w:r>
-            <w:r>
-              <w:rPr>
-                <w:rFonts w:ascii="Consolas" w:hAnsi="Consolas" w:cs="Consolas"/>
-                <w:color w:val="000000"/>
-              </w:rPr>
-              <w:t>(int)</w:t>
-            </w:r>
-            <w:r>
-              <w:rPr>
-                <w:rFonts w:ascii="Consolas" w:hAnsi="Consolas" w:cs="Consolas"/>
-                <w:color w:val="000000"/>
-              </w:rPr>
-              <w:t>},</w:t>
+                <w:shd w:val="clear" w:color="auto" w:fill="FFF2CC" w:themeFill="accent4" w:themeFillTint="33"/>
+              </w:rPr>
+              <w:t>{term: (string), TechniqueCounts: (int)},</w:t>
             </w:r>
             <w:r>
               <w:rPr>
@@ -6996,10 +7005,20 @@
             </w:pPr>
             <w:r>
               <w:rPr>
-                <w:rFonts w:ascii="Consolas" w:hAnsi="Consolas" w:cs="Consolas"/>
-                <w:color w:val="000000"/>
-              </w:rPr>
-              <w:t>Keyword:[</w:t>
+                <w:rFonts w:ascii="Consolas" w:eastAsiaTheme="minorEastAsia" w:hAnsi="Consolas" w:cs="Consolas"/>
+                <w:b/>
+                <w:bCs/>
+                <w:sz w:val="21"/>
+                <w:szCs w:val="21"/>
+              </w:rPr>
+              <w:t>Keyword</w:t>
+            </w:r>
+            <w:r>
+              <w:rPr>
+                <w:rFonts w:ascii="Consolas" w:hAnsi="Consolas" w:cs="Consolas"/>
+                <w:color w:val="000000"/>
+              </w:rPr>
+              <w:t>:[</w:t>
             </w:r>
             <w:r>
               <w:rPr>
@@ -7037,57 +7056,9 @@
               <w:rPr>
                 <w:rFonts w:ascii="Consolas" w:hAnsi="Consolas" w:cs="Consolas"/>
                 <w:color w:val="000000"/>
-              </w:rPr>
-              <w:t>{term:</w:t>
-            </w:r>
-            <w:r>
-              <w:rPr>
-                <w:rFonts w:ascii="Consolas" w:hAnsi="Consolas" w:cs="Consolas"/>
-                <w:color w:val="000000"/>
-              </w:rPr>
-              <w:t xml:space="preserve"> (string)</w:t>
-            </w:r>
-            <w:r>
-              <w:rPr>
-                <w:rFonts w:ascii="Consolas" w:hAnsi="Consolas" w:cs="Consolas"/>
-                <w:color w:val="000000"/>
-              </w:rPr>
-              <w:t>,</w:t>
-            </w:r>
-            <w:r>
-              <w:rPr>
-                <w:rFonts w:ascii="Consolas" w:hAnsi="Consolas" w:cs="Consolas"/>
-                <w:color w:val="000000"/>
-              </w:rPr>
-              <w:t xml:space="preserve"> Keyword</w:t>
-            </w:r>
-            <w:r>
-              <w:rPr>
-                <w:rFonts w:ascii="Consolas" w:hAnsi="Consolas" w:cs="Consolas"/>
-                <w:color w:val="000000"/>
-              </w:rPr>
-              <w:t>Counts:</w:t>
-            </w:r>
-            <w:r>
-              <w:rPr>
-                <w:rFonts w:ascii="Consolas" w:hAnsi="Consolas" w:cs="Consolas"/>
-                <w:color w:val="000000"/>
-              </w:rPr>
-              <w:t xml:space="preserve"> </w:t>
-            </w:r>
-            <w:r>
-              <w:rPr>
-                <w:rFonts w:ascii="Consolas" w:hAnsi="Consolas" w:cs="Consolas"/>
-                <w:color w:val="000000"/>
-              </w:rPr>
-              <w:t>(int)</w:t>
-            </w:r>
-            <w:r>
-              <w:rPr>
-                <w:rFonts w:ascii="Consolas" w:hAnsi="Consolas" w:cs="Consolas"/>
-                <w:color w:val="000000"/>
-              </w:rPr>
-              <w:t>},</w:t>
+                <w:shd w:val="clear" w:color="auto" w:fill="FFF2CC" w:themeFill="accent4" w:themeFillTint="33"/>
+              </w:rPr>
+              <w:t>{term: (string), KeywordCounts: (int)},</w:t>
             </w:r>
             <w:r>
               <w:rPr>
@@ -7130,10 +7101,20 @@
             </w:pPr>
             <w:r>
               <w:rPr>
-                <w:rFonts w:ascii="Consolas" w:hAnsi="Consolas" w:cs="Consolas"/>
-                <w:color w:val="000000"/>
-              </w:rPr>
-              <w:t>PlaceExecuted:[</w:t>
+                <w:rFonts w:ascii="Consolas" w:eastAsiaTheme="minorEastAsia" w:hAnsi="Consolas" w:cs="Consolas"/>
+                <w:b/>
+                <w:bCs/>
+                <w:sz w:val="21"/>
+                <w:szCs w:val="21"/>
+              </w:rPr>
+              <w:t>PlaceExecuted</w:t>
+            </w:r>
+            <w:r>
+              <w:rPr>
+                <w:rFonts w:ascii="Consolas" w:hAnsi="Consolas" w:cs="Consolas"/>
+                <w:color w:val="000000"/>
+              </w:rPr>
+              <w:t>:[</w:t>
             </w:r>
             <w:r>
               <w:rPr>
@@ -7171,64 +7152,16 @@
               <w:rPr>
                 <w:rFonts w:ascii="Consolas" w:hAnsi="Consolas" w:cs="Consolas"/>
                 <w:color w:val="000000"/>
-              </w:rPr>
-              <w:t>{term:</w:t>
-            </w:r>
-            <w:r>
-              <w:rPr>
-                <w:rFonts w:ascii="Consolas" w:hAnsi="Consolas" w:cs="Consolas"/>
-                <w:color w:val="000000"/>
-              </w:rPr>
-              <w:t xml:space="preserve"> (string)</w:t>
-            </w:r>
-            <w:r>
-              <w:rPr>
-                <w:rFonts w:ascii="Consolas" w:hAnsi="Consolas" w:cs="Consolas"/>
-                <w:color w:val="000000"/>
-              </w:rPr>
-              <w:t>,</w:t>
-            </w:r>
-            <w:r>
-              <w:rPr>
-                <w:rFonts w:ascii="Consolas" w:hAnsi="Consolas" w:cs="Consolas"/>
-                <w:color w:val="000000"/>
-              </w:rPr>
-              <w:t xml:space="preserve"> PlaceExecuted</w:t>
-            </w:r>
-            <w:r>
-              <w:rPr>
-                <w:rFonts w:ascii="Consolas" w:hAnsi="Consolas" w:cs="Consolas"/>
-                <w:color w:val="000000"/>
-              </w:rPr>
-              <w:t>Counts:</w:t>
-            </w:r>
-            <w:r>
-              <w:rPr>
-                <w:rFonts w:ascii="Consolas" w:hAnsi="Consolas" w:cs="Consolas"/>
-                <w:color w:val="000000"/>
-              </w:rPr>
-              <w:t xml:space="preserve"> </w:t>
-            </w:r>
-            <w:r>
-              <w:rPr>
-                <w:rFonts w:ascii="Consolas" w:hAnsi="Consolas" w:cs="Consolas"/>
-                <w:color w:val="000000"/>
-              </w:rPr>
-              <w:t>(int)</w:t>
-            </w:r>
-            <w:r>
-              <w:rPr>
-                <w:rFonts w:ascii="Consolas" w:hAnsi="Consolas" w:cs="Consolas"/>
-                <w:color w:val="000000"/>
-              </w:rPr>
-              <w:t>}</w:t>
-            </w:r>
-            <w:r>
-              <w:rPr>
-                <w:rFonts w:ascii="Consolas" w:hAnsi="Consolas" w:cs="Consolas"/>
-                <w:color w:val="000000"/>
-              </w:rPr>
-              <w:t>, . . . . ., {element5}</w:t>
+                <w:shd w:val="clear" w:color="auto" w:fill="FFF2CC" w:themeFill="accent4" w:themeFillTint="33"/>
+              </w:rPr>
+              <w:t>{term: (string), PlaceExecutedCounts: (int)},</w:t>
+            </w:r>
+            <w:r>
+              <w:rPr>
+                <w:rFonts w:ascii="Consolas" w:hAnsi="Consolas" w:cs="Consolas"/>
+                <w:color w:val="000000"/>
+              </w:rPr>
+              <w:t xml:space="preserve"> . . . . ., {element5}</w:t>
             </w:r>
           </w:p>
           <w:p>
@@ -7424,9 +7357,16 @@
         </w:numPr>
       </w:pPr>
       <w:r>
-        <w:t>analysis types: Style, School, Theme, Technique, Keyword, Place Executed</w:t>
-      </w:r>
-    </w:p>
+        <w:t xml:space="preserve">analysis </w:t>
+      </w:r>
+      <w:r>
+        <w:t>category</w:t>
+      </w:r>
+      <w:r>
+        <w:t>: Style, School, Theme, Technique, Keyword, Place Executed</w:t>
+      </w:r>
+    </w:p>
+    <w:p/>
     <w:p>
       <w:r>
         <w:rPr>
@@ -7590,6 +7530,7 @@
         <w:tc>
           <w:tcPr>
             <w:tcW w:w="5098" w:type="dxa"/>
+            <w:shd w:val="clear" w:color="auto" w:fill="auto"/>
           </w:tcPr>
           <w:p>
             <w:pPr>
@@ -7605,7 +7546,25 @@
                 <w:sz w:val="21"/>
                 <w:szCs w:val="21"/>
               </w:rPr>
-              <w:t xml:space="preserve">{ results : [ </w:t>
+              <w:t xml:space="preserve">{ </w:t>
+            </w:r>
+            <w:r>
+              <w:rPr>
+                <w:rFonts w:ascii="Consolas" w:hAnsi="Consolas" w:cs="Consolas"/>
+                <w:b/>
+                <w:bCs/>
+                <w:sz w:val="21"/>
+                <w:szCs w:val="21"/>
+              </w:rPr>
+              <w:t>results</w:t>
+            </w:r>
+            <w:r>
+              <w:rPr>
+                <w:rFonts w:ascii="Consolas" w:hAnsi="Consolas" w:cs="Consolas"/>
+                <w:sz w:val="21"/>
+                <w:szCs w:val="21"/>
+              </w:rPr>
+              <w:t xml:space="preserve"> : [ </w:t>
             </w:r>
             <w:r>
               <w:rPr>
@@ -7619,6 +7578,7 @@
           </w:p>
           <w:p>
             <w:pPr>
+              <w:shd w:val="clear" w:color="auto" w:fill="FFF2CC" w:themeFill="accent4" w:themeFillTint="33"/>
               <w:ind w:left="720"/>
               <w:rPr>
                 <w:rFonts w:ascii="Consolas" w:hAnsi="Consolas" w:cs="Consolas"/>
@@ -7748,6 +7708,7 @@
           <w:bCs/>
           <w:u w:val="single"/>
         </w:rPr>
+        <w:lastRenderedPageBreak/>
         <w:t>Expected (Output) Behaviour</w:t>
       </w:r>
       <w:r>
@@ -7778,8 +7739,75 @@
         </w:numPr>
       </w:pPr>
       <w:r>
-        <w:lastRenderedPageBreak/>
-        <w:t>return a JSON array of query result in the above format</w:t>
+        <w:t xml:space="preserve">Case 1.1: if the </w:t>
+      </w:r>
+      <w:r>
+        <w:rPr>
+          <w:rFonts w:ascii="Consolas" w:hAnsi="Consolas" w:cs="Consolas"/>
+          <w:shd w:val="clear" w:color="auto" w:fill="DEEAF6" w:themeFill="accent5" w:themeFillTint="33"/>
+        </w:rPr>
+        <w:t>page</w:t>
+      </w:r>
+      <w:r>
+        <w:t xml:space="preserve"> query parameter is specified (assuming in range), </w:t>
+      </w:r>
+      <w:r>
+        <w:t>return a JSON array</w:t>
+      </w:r>
+      <w:r>
+        <w:t xml:space="preserve"> </w:t>
+      </w:r>
+      <w:r>
+        <w:t xml:space="preserve">containing </w:t>
+      </w:r>
+      <w:r>
+        <w:t>the analysis terms and counts</w:t>
+      </w:r>
+      <w:r>
+        <w:rPr>
+          <w:rFonts w:hint="eastAsia"/>
+        </w:rPr>
+        <w:t xml:space="preserve"> </w:t>
+      </w:r>
+      <w:r>
+        <w:t>on the corresponding page-number</w:t>
+      </w:r>
+    </w:p>
+    <w:p>
+      <w:pPr>
+        <w:pStyle w:val="ListParagraph"/>
+        <w:numPr>
+          <w:ilvl w:val="1"/>
+          <w:numId w:val="5"/>
+        </w:numPr>
+      </w:pPr>
+      <w:r>
+        <w:t>Case 1.2:</w:t>
+      </w:r>
+      <w:r>
+        <w:t xml:space="preserve"> </w:t>
+      </w:r>
+      <w:r>
+        <w:t xml:space="preserve">if the </w:t>
+      </w:r>
+      <w:r>
+        <w:rPr>
+          <w:rFonts w:ascii="Consolas" w:hAnsi="Consolas" w:cs="Consolas"/>
+          <w:shd w:val="clear" w:color="auto" w:fill="DEEAF6" w:themeFill="accent5" w:themeFillTint="33"/>
+        </w:rPr>
+        <w:t>page</w:t>
+      </w:r>
+      <w:r>
+        <w:t xml:space="preserve"> query parameter is </w:t>
+      </w:r>
+      <w:r>
+        <w:t xml:space="preserve">NOT </w:t>
+      </w:r>
+      <w:r>
+        <w:t>specified, return a JSON array of</w:t>
+      </w:r>
+      <w:r>
+        <w:t xml:space="preserve"> all the terms and  counts under this analysis category</w:t>
       </w:r>
     </w:p>
     <w:p>
@@ -7808,6 +7836,9 @@
       <w:r>
         <w:t>return a JSON array of query result for defualt analysis typle “Style” without causing error</w:t>
       </w:r>
+      <w:r>
+        <w:t>. (page and pagesize query parameters are handled in the same way as in Case 1)</w:t>
+      </w:r>
     </w:p>
     <w:p/>
     <w:p>
@@ -8011,7 +8042,19 @@
         <w:t>beginYear</w:t>
       </w:r>
       <w:r>
-        <w:t xml:space="preserve"> (int), </w:t>
+        <w:t xml:space="preserve"> (int</w:t>
+      </w:r>
+      <w:r>
+        <w:t xml:space="preserve">, </w:t>
+      </w:r>
+      <w:r>
+        <w:t xml:space="preserve">default: </w:t>
+      </w:r>
+      <w:r>
+        <w:t>1500</w:t>
+      </w:r>
+      <w:r>
+        <w:t xml:space="preserve">), </w:t>
       </w:r>
       <w:r>
         <w:rPr>
@@ -8021,7 +8064,19 @@
         <w:t>endYear</w:t>
       </w:r>
       <w:r>
-        <w:t>(int)</w:t>
+        <w:t>(int</w:t>
+      </w:r>
+      <w:r>
+        <w:t xml:space="preserve">, </w:t>
+      </w:r>
+      <w:r>
+        <w:t xml:space="preserve">default: </w:t>
+      </w:r>
+      <w:r>
+        <w:t>1599</w:t>
+      </w:r>
+      <w:r>
+        <w:t>)</w:t>
       </w:r>
       <w:r>
         <w:t xml:space="preserve">, </w:t>
@@ -8111,7 +8166,25 @@
                 <w:sz w:val="20"/>
                 <w:szCs w:val="20"/>
               </w:rPr>
-              <w:t xml:space="preserve">{ results: [ </w:t>
+              <w:t xml:space="preserve">{ </w:t>
+            </w:r>
+            <w:r>
+              <w:rPr>
+                <w:rFonts w:ascii="Consolas" w:hAnsi="Consolas" w:cs="Consolas"/>
+                <w:b/>
+                <w:bCs/>
+                <w:sz w:val="20"/>
+                <w:szCs w:val="20"/>
+              </w:rPr>
+              <w:t>results</w:t>
+            </w:r>
+            <w:r>
+              <w:rPr>
+                <w:rFonts w:ascii="Consolas" w:hAnsi="Consolas" w:cs="Consolas"/>
+                <w:sz w:val="20"/>
+                <w:szCs w:val="20"/>
+              </w:rPr>
+              <w:t xml:space="preserve">: [ </w:t>
             </w:r>
             <w:r>
               <w:rPr>
@@ -8125,6 +8198,7 @@
           </w:p>
           <w:p>
             <w:pPr>
+              <w:shd w:val="clear" w:color="auto" w:fill="FFF2CC" w:themeFill="accent4" w:themeFillTint="33"/>
               <w:ind w:left="720"/>
               <w:rPr>
                 <w:rFonts w:ascii="Consolas" w:hAnsi="Consolas" w:cs="Consolas"/>
@@ -8143,6 +8217,7 @@
           </w:p>
           <w:p>
             <w:pPr>
+              <w:shd w:val="clear" w:color="auto" w:fill="FFF2CC" w:themeFill="accent4" w:themeFillTint="33"/>
               <w:ind w:left="720"/>
               <w:rPr>
                 <w:rFonts w:ascii="Consolas" w:hAnsi="Consolas" w:cs="Consolas"/>
@@ -8161,6 +8236,7 @@
           </w:p>
           <w:p>
             <w:pPr>
+              <w:shd w:val="clear" w:color="auto" w:fill="FFF2CC" w:themeFill="accent4" w:themeFillTint="33"/>
               <w:ind w:left="720"/>
               <w:rPr>
                 <w:rFonts w:ascii="Consolas" w:hAnsi="Consolas" w:cs="Consolas"/>
@@ -8179,6 +8255,7 @@
           </w:p>
           <w:p>
             <w:pPr>
+              <w:shd w:val="clear" w:color="auto" w:fill="FFF2CC" w:themeFill="accent4" w:themeFillTint="33"/>
               <w:ind w:left="720"/>
               <w:rPr>
                 <w:rFonts w:ascii="Consolas" w:hAnsi="Consolas" w:cs="Consolas"/>
@@ -8197,6 +8274,7 @@
           </w:p>
           <w:p>
             <w:pPr>
+              <w:shd w:val="clear" w:color="auto" w:fill="FFF2CC" w:themeFill="accent4" w:themeFillTint="33"/>
               <w:ind w:left="720"/>
               <w:rPr>
                 <w:rFonts w:ascii="Consolas" w:hAnsi="Consolas" w:cs="Consolas"/>
@@ -8215,6 +8293,7 @@
           </w:p>
           <w:p>
             <w:pPr>
+              <w:shd w:val="clear" w:color="auto" w:fill="FFF2CC" w:themeFill="accent4" w:themeFillTint="33"/>
               <w:ind w:left="720"/>
               <w:rPr>
                 <w:rFonts w:ascii="Consolas" w:hAnsi="Consolas" w:cs="Consolas"/>

</xml_diff>

<commit_message>
router handler 8 (analysisOverview) performance improved
</commit_message>
<xml_diff>
--- a/Milestones/Milestone4-RouteHandler&API.docx
+++ b/Milestones/Milestone4-RouteHandler&API.docx
@@ -3257,7 +3257,7 @@
         <w:t xml:space="preserve">int, default: </w:t>
       </w:r>
       <w:r>
-        <w:t>10</w:t>
+        <w:t>6</w:t>
       </w:r>
       <w:r>
         <w:t>)</w:t>
@@ -3814,6 +3814,19 @@
       <w:r>
         <w:t>search relavent artworks by artwork's title OR/AND artist's name</w:t>
       </w:r>
+      <w:r>
+        <w:t xml:space="preserve"> (</w:t>
+      </w:r>
+      <w:r>
+        <w:rPr>
+          <w:b/>
+          <w:bCs/>
+        </w:rPr>
+        <w:t>in case-insensitive manner</w:t>
+      </w:r>
+      <w:r>
+        <w:t>)</w:t>
+      </w:r>
     </w:p>
     <w:p>
       <w:r>
@@ -3924,7 +3937,7 @@
         <w:t xml:space="preserve">int, default: </w:t>
       </w:r>
       <w:r>
-        <w:t>10</w:t>
+        <w:t>6</w:t>
       </w:r>
       <w:r>
         <w:t>)</w:t>
@@ -4601,13 +4614,7 @@
         <w:t xml:space="preserve"> or float</w:t>
       </w:r>
       <w:r>
-        <w:t xml:space="preserve">, </w:t>
-      </w:r>
-      <w:r>
-        <w:t xml:space="preserve">default: </w:t>
-      </w:r>
-      <w:r>
-        <w:t>170</w:t>
+        <w:t>, default: 170</w:t>
       </w:r>
       <w:r>
         <w:t>)</w:t>
@@ -5838,10 +5845,7 @@
         </w:numPr>
       </w:pPr>
       <w:r>
-        <w:t>Edge</w:t>
-      </w:r>
-      <w:r>
-        <w:t xml:space="preserve"> Case</w:t>
+        <w:t>Edge Case</w:t>
       </w:r>
       <w:r>
         <w:t xml:space="preserve">: </w:t>
@@ -6215,7 +6219,7 @@
                 <w:sz w:val="21"/>
                 <w:szCs w:val="21"/>
               </w:rPr>
-              <w:t>Overview</w:t>
+              <w:t>Style</w:t>
             </w:r>
             <w:r>
               <w:rPr>
@@ -6224,11 +6228,44 @@
               </w:rPr>
               <w:t>:[</w:t>
             </w:r>
+            <w:r>
+              <w:rPr>
+                <w:rFonts w:ascii="Consolas" w:hAnsi="Consolas" w:cs="Consolas"/>
+                <w:color w:val="000000"/>
+              </w:rPr>
+              <w:t xml:space="preserve"> </w:t>
+            </w:r>
+            <w:r>
+              <w:rPr>
+                <w:rFonts w:ascii="Calibri" w:hAnsi="Calibri" w:cs="Calibri"/>
+                <w:color w:val="FF0000"/>
+                <w:sz w:val="16"/>
+                <w:szCs w:val="16"/>
+              </w:rPr>
+              <w:t xml:space="preserve">( Style terms cardinality: </w:t>
+            </w:r>
+            <w:r>
+              <w:rPr>
+                <w:rFonts w:ascii="Calibri" w:hAnsi="Calibri" w:cs="Calibri"/>
+                <w:color w:val="FF0000"/>
+                <w:sz w:val="16"/>
+                <w:szCs w:val="16"/>
+              </w:rPr>
+              <w:t>80</w:t>
+            </w:r>
+            <w:r>
+              <w:rPr>
+                <w:rFonts w:ascii="Calibri" w:hAnsi="Calibri" w:cs="Calibri"/>
+                <w:color w:val="FF0000"/>
+                <w:sz w:val="16"/>
+                <w:szCs w:val="16"/>
+              </w:rPr>
+              <w:t>)</w:t>
+            </w:r>
           </w:p>
           <w:p>
             <w:pPr>
               <w:pStyle w:val="HTMLPreformatted"/>
-              <w:shd w:val="clear" w:color="auto" w:fill="FFF2CC" w:themeFill="accent4" w:themeFillTint="33"/>
               <w:rPr>
                 <w:rFonts w:ascii="Consolas" w:hAnsi="Consolas" w:cs="Consolas"/>
                 <w:color w:val="000000"/>
@@ -6245,345 +6282,16 @@
               <w:rPr>
                 <w:rFonts w:ascii="Consolas" w:hAnsi="Consolas" w:cs="Consolas"/>
                 <w:color w:val="000000"/>
-              </w:rPr>
-              <w:t>{termType:"Style",</w:t>
+                <w:shd w:val="clear" w:color="auto" w:fill="FFF2CC" w:themeFill="accent4" w:themeFillTint="33"/>
+              </w:rPr>
+              <w:t>{term: (string), StyleCounts: (int)},</w:t>
             </w:r>
             <w:r>
               <w:rPr>
                 <w:rFonts w:ascii="Consolas" w:hAnsi="Consolas" w:cs="Consolas"/>
                 <w:color w:val="000000"/>
               </w:rPr>
-              <w:t xml:space="preserve">  </w:t>
-            </w:r>
-            <w:r>
-              <w:rPr>
-                <w:rFonts w:ascii="Consolas" w:hAnsi="Consolas" w:cs="Consolas"/>
-                <w:color w:val="000000"/>
-              </w:rPr>
-              <w:t>termVarietyCount</w:t>
-            </w:r>
-            <w:r>
-              <w:rPr>
-                <w:rFonts w:ascii="Consolas" w:hAnsi="Consolas" w:cs="Consolas"/>
-                <w:color w:val="000000"/>
-              </w:rPr>
-              <w:t>: (int)</w:t>
-            </w:r>
-            <w:r>
-              <w:rPr>
-                <w:rFonts w:ascii="Consolas" w:hAnsi="Consolas" w:cs="Consolas"/>
-                <w:color w:val="000000"/>
-              </w:rPr>
-              <w:t>},</w:t>
-            </w:r>
-          </w:p>
-          <w:p>
-            <w:pPr>
-              <w:pStyle w:val="HTMLPreformatted"/>
-              <w:shd w:val="clear" w:color="auto" w:fill="FFF2CC" w:themeFill="accent4" w:themeFillTint="33"/>
-              <w:rPr>
-                <w:rFonts w:ascii="Consolas" w:hAnsi="Consolas" w:cs="Consolas"/>
-                <w:color w:val="000000"/>
-              </w:rPr>
-            </w:pPr>
-            <w:r>
-              <w:rPr>
-                <w:rFonts w:ascii="Consolas" w:hAnsi="Consolas" w:cs="Consolas"/>
-                <w:color w:val="000000"/>
-              </w:rPr>
-              <w:tab/>
-            </w:r>
-            <w:r>
-              <w:rPr>
-                <w:rFonts w:ascii="Consolas" w:hAnsi="Consolas" w:cs="Consolas"/>
-                <w:color w:val="000000"/>
-              </w:rPr>
-              <w:t>{termType:"School",</w:t>
-            </w:r>
-            <w:r>
-              <w:rPr>
-                <w:rFonts w:ascii="Consolas" w:hAnsi="Consolas" w:cs="Consolas"/>
-                <w:color w:val="000000"/>
-              </w:rPr>
-              <w:t xml:space="preserve"> </w:t>
-            </w:r>
-            <w:r>
-              <w:rPr>
-                <w:rFonts w:ascii="Consolas" w:hAnsi="Consolas" w:cs="Consolas"/>
-                <w:color w:val="000000"/>
-              </w:rPr>
-              <w:t>termVarietyCount:</w:t>
-            </w:r>
-            <w:r>
-              <w:rPr>
-                <w:rFonts w:ascii="Consolas" w:hAnsi="Consolas" w:cs="Consolas"/>
-                <w:color w:val="000000"/>
-              </w:rPr>
-              <w:t xml:space="preserve"> </w:t>
-            </w:r>
-            <w:r>
-              <w:rPr>
-                <w:rFonts w:ascii="Consolas" w:hAnsi="Consolas" w:cs="Consolas"/>
-                <w:color w:val="000000"/>
-              </w:rPr>
-              <w:t>(int)</w:t>
-            </w:r>
-            <w:r>
-              <w:rPr>
-                <w:rFonts w:ascii="Consolas" w:hAnsi="Consolas" w:cs="Consolas"/>
-                <w:color w:val="000000"/>
-              </w:rPr>
-              <w:t>},</w:t>
-            </w:r>
-          </w:p>
-          <w:p>
-            <w:pPr>
-              <w:pStyle w:val="HTMLPreformatted"/>
-              <w:shd w:val="clear" w:color="auto" w:fill="FFF2CC" w:themeFill="accent4" w:themeFillTint="33"/>
-              <w:rPr>
-                <w:rFonts w:ascii="Consolas" w:hAnsi="Consolas" w:cs="Consolas"/>
-                <w:color w:val="000000"/>
-              </w:rPr>
-            </w:pPr>
-            <w:r>
-              <w:rPr>
-                <w:rFonts w:ascii="Consolas" w:hAnsi="Consolas" w:cs="Consolas"/>
-                <w:color w:val="000000"/>
-              </w:rPr>
-              <w:tab/>
-            </w:r>
-            <w:r>
-              <w:rPr>
-                <w:rFonts w:ascii="Consolas" w:hAnsi="Consolas" w:cs="Consolas"/>
-                <w:color w:val="000000"/>
-              </w:rPr>
-              <w:t>{termType:"Theme",</w:t>
-            </w:r>
-            <w:r>
-              <w:rPr>
-                <w:rFonts w:ascii="Consolas" w:hAnsi="Consolas" w:cs="Consolas"/>
-                <w:color w:val="000000"/>
-              </w:rPr>
-              <w:t xml:space="preserve"> </w:t>
-            </w:r>
-            <w:r>
-              <w:rPr>
-                <w:rFonts w:ascii="Consolas" w:hAnsi="Consolas" w:cs="Consolas"/>
-                <w:color w:val="000000"/>
-              </w:rPr>
-              <w:t>termVarietyCount:</w:t>
-            </w:r>
-            <w:r>
-              <w:rPr>
-                <w:rFonts w:ascii="Consolas" w:hAnsi="Consolas" w:cs="Consolas"/>
-                <w:color w:val="000000"/>
-              </w:rPr>
-              <w:t xml:space="preserve"> </w:t>
-            </w:r>
-            <w:r>
-              <w:rPr>
-                <w:rFonts w:ascii="Consolas" w:hAnsi="Consolas" w:cs="Consolas"/>
-                <w:color w:val="000000"/>
-              </w:rPr>
-              <w:t>(int)</w:t>
-            </w:r>
-            <w:r>
-              <w:rPr>
-                <w:rFonts w:ascii="Consolas" w:hAnsi="Consolas" w:cs="Consolas"/>
-                <w:color w:val="000000"/>
-              </w:rPr>
-              <w:t>},</w:t>
-            </w:r>
-          </w:p>
-          <w:p>
-            <w:pPr>
-              <w:pStyle w:val="HTMLPreformatted"/>
-              <w:shd w:val="clear" w:color="auto" w:fill="FFF2CC" w:themeFill="accent4" w:themeFillTint="33"/>
-              <w:rPr>
-                <w:rFonts w:ascii="Consolas" w:hAnsi="Consolas" w:cs="Consolas"/>
-                <w:color w:val="000000"/>
-              </w:rPr>
-            </w:pPr>
-            <w:r>
-              <w:rPr>
-                <w:rFonts w:ascii="Consolas" w:hAnsi="Consolas" w:cs="Consolas"/>
-                <w:color w:val="000000"/>
-              </w:rPr>
-              <w:tab/>
-            </w:r>
-            <w:r>
-              <w:rPr>
-                <w:rFonts w:ascii="Consolas" w:hAnsi="Consolas" w:cs="Consolas"/>
-                <w:color w:val="000000"/>
-              </w:rPr>
-              <w:t>{termType:"Keyword",</w:t>
-            </w:r>
-            <w:r>
-              <w:rPr>
-                <w:rFonts w:ascii="Consolas" w:hAnsi="Consolas" w:cs="Consolas"/>
-                <w:color w:val="000000"/>
-              </w:rPr>
-              <w:t xml:space="preserve"> </w:t>
-            </w:r>
-            <w:r>
-              <w:rPr>
-                <w:rFonts w:ascii="Consolas" w:hAnsi="Consolas" w:cs="Consolas"/>
-                <w:color w:val="000000"/>
-              </w:rPr>
-              <w:t>termVarietyCount:</w:t>
-            </w:r>
-            <w:r>
-              <w:rPr>
-                <w:rFonts w:ascii="Consolas" w:hAnsi="Consolas" w:cs="Consolas"/>
-                <w:color w:val="000000"/>
-              </w:rPr>
-              <w:t xml:space="preserve"> </w:t>
-            </w:r>
-            <w:r>
-              <w:rPr>
-                <w:rFonts w:ascii="Consolas" w:hAnsi="Consolas" w:cs="Consolas"/>
-                <w:color w:val="000000"/>
-              </w:rPr>
-              <w:t>(int)</w:t>
-            </w:r>
-            <w:r>
-              <w:rPr>
-                <w:rFonts w:ascii="Consolas" w:hAnsi="Consolas" w:cs="Consolas"/>
-                <w:color w:val="000000"/>
-              </w:rPr>
-              <w:t>},</w:t>
-            </w:r>
-          </w:p>
-          <w:p>
-            <w:pPr>
-              <w:pStyle w:val="HTMLPreformatted"/>
-              <w:shd w:val="clear" w:color="auto" w:fill="FFF2CC" w:themeFill="accent4" w:themeFillTint="33"/>
-              <w:rPr>
-                <w:rFonts w:ascii="Consolas" w:hAnsi="Consolas" w:cs="Consolas"/>
-                <w:color w:val="000000"/>
-              </w:rPr>
-            </w:pPr>
-            <w:r>
-              <w:rPr>
-                <w:rFonts w:ascii="Consolas" w:hAnsi="Consolas" w:cs="Consolas"/>
-                <w:color w:val="000000"/>
-              </w:rPr>
-              <w:tab/>
-            </w:r>
-            <w:r>
-              <w:rPr>
-                <w:rFonts w:ascii="Consolas" w:hAnsi="Consolas" w:cs="Consolas"/>
-                <w:color w:val="000000"/>
-              </w:rPr>
-              <w:t>{termTyp</w:t>
-            </w:r>
-            <w:r>
-              <w:rPr>
-                <w:rFonts w:ascii="Consolas" w:hAnsi="Consolas" w:cs="Consolas"/>
-                <w:color w:val="000000"/>
-              </w:rPr>
-              <w:t>e</w:t>
-            </w:r>
-            <w:r>
-              <w:rPr>
-                <w:rFonts w:ascii="Consolas" w:hAnsi="Consolas" w:cs="Consolas"/>
-                <w:color w:val="000000"/>
-              </w:rPr>
-              <w:t>:"Technique",</w:t>
-            </w:r>
-            <w:r>
-              <w:rPr>
-                <w:rFonts w:ascii="Consolas" w:hAnsi="Consolas" w:cs="Consolas"/>
-                <w:color w:val="000000"/>
-              </w:rPr>
-              <w:t xml:space="preserve"> </w:t>
-            </w:r>
-            <w:r>
-              <w:rPr>
-                <w:rFonts w:ascii="Consolas" w:hAnsi="Consolas" w:cs="Consolas"/>
-                <w:color w:val="000000"/>
-              </w:rPr>
-              <w:t>termVarietyCount:</w:t>
-            </w:r>
-            <w:r>
-              <w:rPr>
-                <w:rFonts w:ascii="Consolas" w:hAnsi="Consolas" w:cs="Consolas"/>
-                <w:color w:val="000000"/>
-              </w:rPr>
-              <w:t xml:space="preserve"> </w:t>
-            </w:r>
-            <w:r>
-              <w:rPr>
-                <w:rFonts w:ascii="Consolas" w:hAnsi="Consolas" w:cs="Consolas"/>
-                <w:color w:val="000000"/>
-              </w:rPr>
-              <w:t>(int)</w:t>
-            </w:r>
-            <w:r>
-              <w:rPr>
-                <w:rFonts w:ascii="Consolas" w:hAnsi="Consolas" w:cs="Consolas"/>
-                <w:color w:val="000000"/>
-              </w:rPr>
-              <w:t>},</w:t>
-            </w:r>
-          </w:p>
-          <w:p>
-            <w:pPr>
-              <w:pStyle w:val="HTMLPreformatted"/>
-              <w:shd w:val="clear" w:color="auto" w:fill="FFF2CC" w:themeFill="accent4" w:themeFillTint="33"/>
-              <w:rPr>
-                <w:rFonts w:ascii="Consolas" w:hAnsi="Consolas" w:cs="Consolas"/>
-                <w:color w:val="000000"/>
-              </w:rPr>
-            </w:pPr>
-            <w:r>
-              <w:rPr>
-                <w:rFonts w:ascii="Consolas" w:hAnsi="Consolas" w:cs="Consolas"/>
-                <w:color w:val="000000"/>
-              </w:rPr>
-              <w:tab/>
-            </w:r>
-            <w:r>
-              <w:rPr>
-                <w:rFonts w:ascii="Consolas" w:hAnsi="Consolas" w:cs="Consolas"/>
-                <w:color w:val="000000"/>
-              </w:rPr>
-              <w:t>{termType:"Place Executed",</w:t>
-            </w:r>
-            <w:r>
-              <w:rPr>
-                <w:rFonts w:ascii="Consolas" w:hAnsi="Consolas" w:cs="Consolas"/>
-                <w:color w:val="000000"/>
-              </w:rPr>
-              <w:t xml:space="preserve"> </w:t>
-            </w:r>
-            <w:r>
-              <w:rPr>
-                <w:rFonts w:ascii="Consolas" w:hAnsi="Consolas" w:cs="Consolas"/>
-                <w:color w:val="000000"/>
-              </w:rPr>
-              <w:t>termVarietyCount:</w:t>
-            </w:r>
-            <w:r>
-              <w:rPr>
-                <w:rFonts w:ascii="Consolas" w:hAnsi="Consolas" w:cs="Consolas"/>
-                <w:color w:val="000000"/>
-              </w:rPr>
-              <w:t xml:space="preserve"> </w:t>
-            </w:r>
-            <w:r>
-              <w:rPr>
-                <w:rFonts w:ascii="Consolas" w:hAnsi="Consolas" w:cs="Consolas"/>
-                <w:color w:val="000000"/>
-              </w:rPr>
-              <w:t>(int)</w:t>
-            </w:r>
-            <w:r>
-              <w:rPr>
-                <w:rFonts w:ascii="Consolas" w:hAnsi="Consolas" w:cs="Consolas"/>
-                <w:color w:val="000000"/>
-              </w:rPr>
-              <w:t>}</w:t>
+              <w:t xml:space="preserve"> . . . . ., {element5}</w:t>
             </w:r>
           </w:p>
           <w:p>
@@ -6625,7 +6333,7 @@
                 <w:sz w:val="21"/>
                 <w:szCs w:val="21"/>
               </w:rPr>
-              <w:t>Style</w:t>
+              <w:t>School</w:t>
             </w:r>
             <w:r>
               <w:rPr>
@@ -6648,7 +6356,25 @@
                 <w:sz w:val="16"/>
                 <w:szCs w:val="16"/>
               </w:rPr>
-              <w:t>( Style terms cardinality: 5)</w:t>
+              <w:t xml:space="preserve">(School terms cardinality: </w:t>
+            </w:r>
+            <w:r>
+              <w:rPr>
+                <w:rFonts w:ascii="Calibri" w:hAnsi="Calibri" w:cs="Calibri"/>
+                <w:color w:val="FF0000"/>
+                <w:sz w:val="16"/>
+                <w:szCs w:val="16"/>
+              </w:rPr>
+              <w:t>80</w:t>
+            </w:r>
+            <w:r>
+              <w:rPr>
+                <w:rFonts w:ascii="Calibri" w:hAnsi="Calibri" w:cs="Calibri"/>
+                <w:color w:val="FF0000"/>
+                <w:sz w:val="16"/>
+                <w:szCs w:val="16"/>
+              </w:rPr>
+              <w:t>)</w:t>
             </w:r>
           </w:p>
           <w:p>
@@ -6672,7 +6398,7 @@
                 <w:color w:val="000000"/>
                 <w:shd w:val="clear" w:color="auto" w:fill="FFF2CC" w:themeFill="accent4" w:themeFillTint="33"/>
               </w:rPr>
-              <w:t>{term: (string), StyleCounts: (int)},</w:t>
+              <w:t>{term: (string), SchoolCounts: (int)},</w:t>
             </w:r>
             <w:r>
               <w:rPr>
@@ -6709,8 +6435,10 @@
             <w:pPr>
               <w:pStyle w:val="HTMLPreformatted"/>
               <w:rPr>
-                <w:rFonts w:ascii="Consolas" w:hAnsi="Consolas" w:cs="Consolas"/>
-                <w:color w:val="000000"/>
+                <w:rFonts w:ascii="Calibri" w:hAnsi="Calibri" w:cs="Calibri"/>
+                <w:color w:val="FF0000"/>
+                <w:sz w:val="16"/>
+                <w:szCs w:val="16"/>
               </w:rPr>
             </w:pPr>
             <w:r>
@@ -6721,7 +6449,7 @@
                 <w:sz w:val="21"/>
                 <w:szCs w:val="21"/>
               </w:rPr>
-              <w:t>School</w:t>
+              <w:t>Theme</w:t>
             </w:r>
             <w:r>
               <w:rPr>
@@ -6744,71 +6472,87 @@
                 <w:sz w:val="16"/>
                 <w:szCs w:val="16"/>
               </w:rPr>
-              <w:t>(School terms cardinality: 5)</w:t>
-            </w:r>
-          </w:p>
-          <w:p>
-            <w:pPr>
-              <w:pStyle w:val="HTMLPreformatted"/>
-              <w:rPr>
-                <w:rFonts w:ascii="Consolas" w:hAnsi="Consolas" w:cs="Consolas"/>
-                <w:color w:val="000000"/>
-              </w:rPr>
-            </w:pPr>
-            <w:r>
-              <w:rPr>
-                <w:rFonts w:ascii="Consolas" w:hAnsi="Consolas" w:cs="Consolas"/>
-                <w:color w:val="000000"/>
-              </w:rPr>
-              <w:tab/>
-            </w:r>
-            <w:r>
-              <w:rPr>
-                <w:rFonts w:ascii="Consolas" w:hAnsi="Consolas" w:cs="Consolas"/>
-                <w:color w:val="000000"/>
-                <w:shd w:val="clear" w:color="auto" w:fill="FFF2CC" w:themeFill="accent4" w:themeFillTint="33"/>
-              </w:rPr>
-              <w:t>{term: (string), SchoolCounts: (int)},</w:t>
-            </w:r>
-            <w:r>
-              <w:rPr>
-                <w:rFonts w:ascii="Consolas" w:hAnsi="Consolas" w:cs="Consolas"/>
-                <w:color w:val="000000"/>
-              </w:rPr>
-              <w:t xml:space="preserve"> . . . . ., {element5}</w:t>
-            </w:r>
-          </w:p>
-          <w:p>
-            <w:pPr>
-              <w:pStyle w:val="HTMLPreformatted"/>
-              <w:rPr>
-                <w:rFonts w:ascii="Consolas" w:hAnsi="Consolas" w:cs="Consolas"/>
-                <w:color w:val="000000"/>
-              </w:rPr>
-            </w:pPr>
-            <w:r>
-              <w:rPr>
-                <w:rFonts w:ascii="Consolas" w:hAnsi="Consolas" w:cs="Consolas"/>
-                <w:color w:val="000000"/>
-              </w:rPr>
-              <w:tab/>
-            </w:r>
-            <w:r>
-              <w:rPr>
-                <w:rFonts w:ascii="Consolas" w:hAnsi="Consolas" w:cs="Consolas"/>
-                <w:color w:val="000000"/>
-              </w:rPr>
-              <w:t>],</w:t>
-            </w:r>
-          </w:p>
-          <w:p>
-            <w:pPr>
-              <w:pStyle w:val="HTMLPreformatted"/>
+              <w:t xml:space="preserve">( Theme terms cardinality: </w:t>
+            </w:r>
+            <w:r>
               <w:rPr>
                 <w:rFonts w:ascii="Calibri" w:hAnsi="Calibri" w:cs="Calibri"/>
                 <w:color w:val="FF0000"/>
                 <w:sz w:val="16"/>
                 <w:szCs w:val="16"/>
+              </w:rPr>
+              <w:t>80</w:t>
+            </w:r>
+            <w:r>
+              <w:rPr>
+                <w:rFonts w:ascii="Calibri" w:hAnsi="Calibri" w:cs="Calibri"/>
+                <w:color w:val="FF0000"/>
+                <w:sz w:val="16"/>
+                <w:szCs w:val="16"/>
+              </w:rPr>
+              <w:t>)</w:t>
+            </w:r>
+          </w:p>
+          <w:p>
+            <w:pPr>
+              <w:pStyle w:val="HTMLPreformatted"/>
+              <w:rPr>
+                <w:rFonts w:ascii="Consolas" w:hAnsi="Consolas" w:cs="Consolas"/>
+                <w:color w:val="000000"/>
+              </w:rPr>
+            </w:pPr>
+            <w:r>
+              <w:rPr>
+                <w:rFonts w:ascii="Consolas" w:hAnsi="Consolas" w:cs="Consolas"/>
+                <w:color w:val="000000"/>
+              </w:rPr>
+              <w:tab/>
+            </w:r>
+            <w:r>
+              <w:rPr>
+                <w:rFonts w:ascii="Consolas" w:hAnsi="Consolas" w:cs="Consolas"/>
+                <w:color w:val="000000"/>
+                <w:shd w:val="clear" w:color="auto" w:fill="FFF2CC" w:themeFill="accent4" w:themeFillTint="33"/>
+              </w:rPr>
+              <w:t>{term: (string), ThemeCounts: (int)},</w:t>
+            </w:r>
+            <w:r>
+              <w:rPr>
+                <w:rFonts w:ascii="Consolas" w:hAnsi="Consolas" w:cs="Consolas"/>
+                <w:color w:val="000000"/>
+              </w:rPr>
+              <w:t xml:space="preserve"> . . . . ., {element5}</w:t>
+            </w:r>
+          </w:p>
+          <w:p>
+            <w:pPr>
+              <w:pStyle w:val="HTMLPreformatted"/>
+              <w:rPr>
+                <w:rFonts w:ascii="Consolas" w:hAnsi="Consolas" w:cs="Consolas"/>
+                <w:color w:val="000000"/>
+              </w:rPr>
+            </w:pPr>
+            <w:r>
+              <w:rPr>
+                <w:rFonts w:ascii="Consolas" w:hAnsi="Consolas" w:cs="Consolas"/>
+                <w:color w:val="000000"/>
+              </w:rPr>
+              <w:tab/>
+            </w:r>
+            <w:r>
+              <w:rPr>
+                <w:rFonts w:ascii="Consolas" w:hAnsi="Consolas" w:cs="Consolas"/>
+                <w:color w:val="000000"/>
+              </w:rPr>
+              <w:t>],</w:t>
+            </w:r>
+          </w:p>
+          <w:p>
+            <w:pPr>
+              <w:pStyle w:val="HTMLPreformatted"/>
+              <w:rPr>
+                <w:rFonts w:ascii="Consolas" w:hAnsi="Consolas" w:cs="Consolas"/>
+                <w:color w:val="000000"/>
               </w:rPr>
             </w:pPr>
             <w:r>
@@ -6819,7 +6563,7 @@
                 <w:sz w:val="21"/>
                 <w:szCs w:val="21"/>
               </w:rPr>
-              <w:t>Theme</w:t>
+              <w:t>Technique</w:t>
             </w:r>
             <w:r>
               <w:rPr>
@@ -6842,7 +6586,25 @@
                 <w:sz w:val="16"/>
                 <w:szCs w:val="16"/>
               </w:rPr>
-              <w:t>( Theme terms cardinality: 5)</w:t>
+              <w:t xml:space="preserve">( Technique terms cardinality: </w:t>
+            </w:r>
+            <w:r>
+              <w:rPr>
+                <w:rFonts w:ascii="Calibri" w:hAnsi="Calibri" w:cs="Calibri"/>
+                <w:color w:val="FF0000"/>
+                <w:sz w:val="16"/>
+                <w:szCs w:val="16"/>
+              </w:rPr>
+              <w:t>80</w:t>
+            </w:r>
+            <w:r>
+              <w:rPr>
+                <w:rFonts w:ascii="Calibri" w:hAnsi="Calibri" w:cs="Calibri"/>
+                <w:color w:val="FF0000"/>
+                <w:sz w:val="16"/>
+                <w:szCs w:val="16"/>
+              </w:rPr>
+              <w:t>)</w:t>
             </w:r>
           </w:p>
           <w:p>
@@ -6866,7 +6628,7 @@
                 <w:color w:val="000000"/>
                 <w:shd w:val="clear" w:color="auto" w:fill="FFF2CC" w:themeFill="accent4" w:themeFillTint="33"/>
               </w:rPr>
-              <w:t>{term: (string), ThemeCounts: (int)},</w:t>
+              <w:t>{term: (string), TechniqueCounts: (int)},</w:t>
             </w:r>
             <w:r>
               <w:rPr>
@@ -6915,7 +6677,7 @@
                 <w:sz w:val="21"/>
                 <w:szCs w:val="21"/>
               </w:rPr>
-              <w:t>Technique</w:t>
+              <w:t>Keyword</w:t>
             </w:r>
             <w:r>
               <w:rPr>
@@ -6938,7 +6700,25 @@
                 <w:sz w:val="16"/>
                 <w:szCs w:val="16"/>
               </w:rPr>
-              <w:t>( Technique terms cardinality: 5)</w:t>
+              <w:t xml:space="preserve">( Keyword terms cardinality: </w:t>
+            </w:r>
+            <w:r>
+              <w:rPr>
+                <w:rFonts w:ascii="Calibri" w:hAnsi="Calibri" w:cs="Calibri"/>
+                <w:color w:val="FF0000"/>
+                <w:sz w:val="16"/>
+                <w:szCs w:val="16"/>
+              </w:rPr>
+              <w:t>80</w:t>
+            </w:r>
+            <w:r>
+              <w:rPr>
+                <w:rFonts w:ascii="Calibri" w:hAnsi="Calibri" w:cs="Calibri"/>
+                <w:color w:val="FF0000"/>
+                <w:sz w:val="16"/>
+                <w:szCs w:val="16"/>
+              </w:rPr>
+              <w:t>)</w:t>
             </w:r>
           </w:p>
           <w:p>
@@ -6962,7 +6742,7 @@
                 <w:color w:val="000000"/>
                 <w:shd w:val="clear" w:color="auto" w:fill="FFF2CC" w:themeFill="accent4" w:themeFillTint="33"/>
               </w:rPr>
-              <w:t>{term: (string), TechniqueCounts: (int)},</w:t>
+              <w:t>{term: (string), KeywordCounts: (int)},</w:t>
             </w:r>
             <w:r>
               <w:rPr>
@@ -7011,7 +6791,7 @@
                 <w:sz w:val="21"/>
                 <w:szCs w:val="21"/>
               </w:rPr>
-              <w:t>Keyword</w:t>
+              <w:t>PlaceExecuted</w:t>
             </w:r>
             <w:r>
               <w:rPr>
@@ -7034,94 +6814,7 @@
                 <w:sz w:val="16"/>
                 <w:szCs w:val="16"/>
               </w:rPr>
-              <w:t>( Keyword terms cardinality: 5)</w:t>
-            </w:r>
-          </w:p>
-          <w:p>
-            <w:pPr>
-              <w:pStyle w:val="HTMLPreformatted"/>
-              <w:rPr>
-                <w:rFonts w:ascii="Consolas" w:hAnsi="Consolas" w:cs="Consolas"/>
-                <w:color w:val="000000"/>
-              </w:rPr>
-            </w:pPr>
-            <w:r>
-              <w:rPr>
-                <w:rFonts w:ascii="Consolas" w:hAnsi="Consolas" w:cs="Consolas"/>
-                <w:color w:val="000000"/>
-              </w:rPr>
-              <w:tab/>
-            </w:r>
-            <w:r>
-              <w:rPr>
-                <w:rFonts w:ascii="Consolas" w:hAnsi="Consolas" w:cs="Consolas"/>
-                <w:color w:val="000000"/>
-                <w:shd w:val="clear" w:color="auto" w:fill="FFF2CC" w:themeFill="accent4" w:themeFillTint="33"/>
-              </w:rPr>
-              <w:t>{term: (string), KeywordCounts: (int)},</w:t>
-            </w:r>
-            <w:r>
-              <w:rPr>
-                <w:rFonts w:ascii="Consolas" w:hAnsi="Consolas" w:cs="Consolas"/>
-                <w:color w:val="000000"/>
-              </w:rPr>
-              <w:t xml:space="preserve"> . . . . ., {element5}</w:t>
-            </w:r>
-          </w:p>
-          <w:p>
-            <w:pPr>
-              <w:pStyle w:val="HTMLPreformatted"/>
-              <w:rPr>
-                <w:rFonts w:ascii="Consolas" w:hAnsi="Consolas" w:cs="Consolas"/>
-                <w:color w:val="000000"/>
-              </w:rPr>
-            </w:pPr>
-            <w:r>
-              <w:rPr>
-                <w:rFonts w:ascii="Consolas" w:hAnsi="Consolas" w:cs="Consolas"/>
-                <w:color w:val="000000"/>
-              </w:rPr>
-              <w:tab/>
-            </w:r>
-            <w:r>
-              <w:rPr>
-                <w:rFonts w:ascii="Consolas" w:hAnsi="Consolas" w:cs="Consolas"/>
-                <w:color w:val="000000"/>
-              </w:rPr>
-              <w:t>],</w:t>
-            </w:r>
-          </w:p>
-          <w:p>
-            <w:pPr>
-              <w:pStyle w:val="HTMLPreformatted"/>
-              <w:rPr>
-                <w:rFonts w:ascii="Consolas" w:hAnsi="Consolas" w:cs="Consolas"/>
-                <w:color w:val="000000"/>
-              </w:rPr>
-            </w:pPr>
-            <w:r>
-              <w:rPr>
-                <w:rFonts w:ascii="Consolas" w:eastAsiaTheme="minorEastAsia" w:hAnsi="Consolas" w:cs="Consolas"/>
-                <w:b/>
-                <w:bCs/>
-                <w:sz w:val="21"/>
-                <w:szCs w:val="21"/>
-              </w:rPr>
-              <w:t>PlaceExecuted</w:t>
-            </w:r>
-            <w:r>
-              <w:rPr>
-                <w:rFonts w:ascii="Consolas" w:hAnsi="Consolas" w:cs="Consolas"/>
-                <w:color w:val="000000"/>
-              </w:rPr>
-              <w:t>:[</w:t>
-            </w:r>
-            <w:r>
-              <w:rPr>
-                <w:rFonts w:ascii="Consolas" w:hAnsi="Consolas" w:cs="Consolas"/>
-                <w:color w:val="000000"/>
-              </w:rPr>
-              <w:t xml:space="preserve"> </w:t>
+              <w:t xml:space="preserve">( PlaceExecuted terms cardinality: </w:t>
             </w:r>
             <w:r>
               <w:rPr>
@@ -7130,7 +6823,7 @@
                 <w:sz w:val="16"/>
                 <w:szCs w:val="16"/>
               </w:rPr>
-              <w:t>( PlaceExecuted terms cardinality: 5)</w:t>
+              <w:t>80)</w:t>
             </w:r>
           </w:p>
           <w:p>
@@ -7708,7 +7401,6 @@
           <w:bCs/>
           <w:u w:val="single"/>
         </w:rPr>
-        <w:lastRenderedPageBreak/>
         <w:t>Expected (Output) Behaviour</w:t>
       </w:r>
       <w:r>
@@ -7755,10 +7447,7 @@
         <w:t>return a JSON array</w:t>
       </w:r>
       <w:r>
-        <w:t xml:space="preserve"> </w:t>
-      </w:r>
-      <w:r>
-        <w:t xml:space="preserve">containing </w:t>
+        <w:t xml:space="preserve"> containing </w:t>
       </w:r>
       <w:r>
         <w:t>the analysis terms and counts</w:t>
@@ -7785,10 +7474,7 @@
         <w:t>Case 1.2:</w:t>
       </w:r>
       <w:r>
-        <w:t xml:space="preserve"> </w:t>
-      </w:r>
-      <w:r>
-        <w:t xml:space="preserve">if the </w:t>
+        <w:t xml:space="preserve"> if the </w:t>
       </w:r>
       <w:r>
         <w:rPr>
@@ -7798,13 +7484,7 @@
         <w:t>page</w:t>
       </w:r>
       <w:r>
-        <w:t xml:space="preserve"> query parameter is </w:t>
-      </w:r>
-      <w:r>
-        <w:t xml:space="preserve">NOT </w:t>
-      </w:r>
-      <w:r>
-        <w:t>specified, return a JSON array of</w:t>
+        <w:t xml:space="preserve"> query parameter is NOT specified, return a JSON array of</w:t>
       </w:r>
       <w:r>
         <w:t xml:space="preserve"> all the terms and  counts under this analysis category</w:t>
@@ -7834,6 +7514,7 @@
         </w:numPr>
       </w:pPr>
       <w:r>
+        <w:lastRenderedPageBreak/>
         <w:t>return a JSON array of query result for defualt analysis typle “Style” without causing error</w:t>
       </w:r>
       <w:r>
@@ -8045,13 +7726,7 @@
         <w:t xml:space="preserve"> (int</w:t>
       </w:r>
       <w:r>
-        <w:t xml:space="preserve">, </w:t>
-      </w:r>
-      <w:r>
-        <w:t xml:space="preserve">default: </w:t>
-      </w:r>
-      <w:r>
-        <w:t>1500</w:t>
+        <w:t>, default: 1500</w:t>
       </w:r>
       <w:r>
         <w:t xml:space="preserve">), </w:t>
@@ -8067,13 +7742,7 @@
         <w:t>(int</w:t>
       </w:r>
       <w:r>
-        <w:t xml:space="preserve">, </w:t>
-      </w:r>
-      <w:r>
-        <w:t xml:space="preserve">default: </w:t>
-      </w:r>
-      <w:r>
-        <w:t>1599</w:t>
+        <w:t>, default: 1599</w:t>
       </w:r>
       <w:r>
         <w:t>)</w:t>

</xml_diff>